<commit_message>
add report for list
</commit_message>
<xml_diff>
--- a/Reports/Kornev_List_Report.docx
+++ b/Reports/Kornev_List_Report.docx
@@ -1402,15 +1402,7 @@
         <w:spacing w:line="360" w:lineRule="auto"/>
       </w:pPr>
       <w:r>
-        <w:t xml:space="preserve">Список — базовая динамическая структура данных в информатике, </w:t>
-      </w:r>
-      <w:bookmarkStart w:id="2" w:name="_GoBack"/>
-      <w:r>
-        <w:t xml:space="preserve">состоящая из узлов, каждый из которых содержит как собственно данные, так и одну или две ссылки («связки») на следующий и/или предыдущий узел списка. Принципиальным преимуществом перед массивом является структурная гибкость: порядок элементов связного списка </w:t>
-      </w:r>
-      <w:bookmarkEnd w:id="2"/>
-      <w:r>
-        <w:t>может не совпадать с порядком расположения элементов данных в памяти компьютера, а порядок обхода списка всегда явно задаётся его внутренними связями.</w:t>
+        <w:t>Список — базовая динамическая структура данных в информатике, состоящая из узлов, каждый из которых содержит как собственно данные, так и одну или две ссылки («связки») на следующий и/или предыдущий узел списка. Принципиальным преимуществом перед массивом является структурная гибкость: порядок элементов связного списка может не совпадать с порядком расположения элементов данных в памяти компьютера, а порядок обхода списка всегда явно задаётся его внутренними связями.</w:t>
       </w:r>
     </w:p>
     <w:p>
@@ -1458,8 +1450,8 @@
         <w:ind w:left="896" w:hanging="357"/>
         <w:jc w:val="both"/>
       </w:pPr>
-      <w:bookmarkStart w:id="3" w:name="_Toc270962759"/>
-      <w:bookmarkStart w:id="4" w:name="_Toc533799740"/>
+      <w:bookmarkStart w:id="2" w:name="_Toc270962759"/>
+      <w:bookmarkStart w:id="3" w:name="_Toc533799740"/>
       <w:r>
         <w:lastRenderedPageBreak/>
         <w:t>Постановка зада</w:t>
@@ -1467,8 +1459,8 @@
       <w:r>
         <w:t>чи</w:t>
       </w:r>
+      <w:bookmarkEnd w:id="2"/>
       <w:bookmarkEnd w:id="3"/>
-      <w:bookmarkEnd w:id="4"/>
     </w:p>
     <w:p>
       <w:pPr>
@@ -1545,8 +1537,8 @@
         <w:ind w:left="896" w:hanging="357"/>
         <w:jc w:val="both"/>
       </w:pPr>
-      <w:bookmarkStart w:id="5" w:name="_Toc270962760"/>
-      <w:bookmarkStart w:id="6" w:name="_Toc533799741"/>
+      <w:bookmarkStart w:id="4" w:name="_Toc270962760"/>
+      <w:bookmarkStart w:id="5" w:name="_Toc533799741"/>
       <w:r>
         <w:lastRenderedPageBreak/>
         <w:t xml:space="preserve">Руководство </w:t>
@@ -1554,8 +1546,8 @@
       <w:r>
         <w:t>пользователя</w:t>
       </w:r>
+      <w:bookmarkEnd w:id="4"/>
       <w:bookmarkEnd w:id="5"/>
-      <w:bookmarkEnd w:id="6"/>
     </w:p>
     <w:p>
       <w:pPr>
@@ -1576,7 +1568,7 @@
         <w:rPr>
           <w:lang w:val="en-US"/>
         </w:rPr>
-        <w:t>Queue</w:t>
+        <w:t>List</w:t>
       </w:r>
       <w:r>
         <w:t>.</w:t>
@@ -1606,7 +1598,6 @@
         </w:numPr>
         <w:suppressAutoHyphens w:val="0"/>
         <w:spacing w:before="0" w:line="360" w:lineRule="auto"/>
-        <w:ind w:left="1069"/>
         <w:rPr>
           <w:rFonts w:ascii="Arial" w:hAnsi="Arial" w:cs="Arial"/>
           <w:b/>
@@ -1623,7 +1614,7 @@
         <w:rPr>
           <w:i/>
         </w:rPr>
-        <w:t>очередь</w:t>
+        <w:t>список</w:t>
       </w:r>
       <w:r>
         <w:t>:</w:t>
@@ -1643,7 +1634,7 @@
           <w:highlight w:val="lightGray"/>
           <w:lang w:val="en-US"/>
         </w:rPr>
-        <w:t>Queue</w:t>
+        <w:t>List</w:t>
       </w:r>
       <w:r>
         <w:rPr>
@@ -1656,7 +1647,7 @@
           <w:highlight w:val="lightGray"/>
           <w:lang w:val="en-US"/>
         </w:rPr>
-        <w:t>q</w:t>
+        <w:t>li</w:t>
       </w:r>
       <w:r>
         <w:rPr>
@@ -1694,7 +1685,7 @@
           <w:highlight w:val="lightGray"/>
           <w:lang w:val="en-US"/>
         </w:rPr>
-        <w:t>Queue</w:t>
+        <w:t>List</w:t>
       </w:r>
       <w:r>
         <w:rPr>
@@ -1707,7 +1698,7 @@
           <w:highlight w:val="lightGray"/>
           <w:lang w:val="en-US"/>
         </w:rPr>
-        <w:t>q2</w:t>
+        <w:t>li</w:t>
       </w:r>
       <w:r>
         <w:rPr>
@@ -1739,7 +1730,7 @@
           <w:highlight w:val="lightGray"/>
           <w:lang w:val="en-US"/>
         </w:rPr>
-        <w:t>Queue</w:t>
+        <w:t>List</w:t>
       </w:r>
       <w:r>
         <w:rPr>
@@ -1752,7 +1743,7 @@
           <w:highlight w:val="lightGray"/>
           <w:lang w:val="en-US"/>
         </w:rPr>
-        <w:t>q</w:t>
+        <w:t>li</w:t>
       </w:r>
       <w:r>
         <w:rPr>
@@ -1777,7 +1768,13 @@
           <w:highlight w:val="lightGray"/>
           <w:lang w:val="en-US"/>
         </w:rPr>
-        <w:t>q</w:t>
+        <w:t>li</w:t>
+      </w:r>
+      <w:r>
+        <w:rPr>
+          <w:highlight w:val="lightGray"/>
+        </w:rPr>
+        <w:t>2</w:t>
       </w:r>
       <w:r>
         <w:rPr>
@@ -1822,7 +1819,6 @@
         </w:numPr>
         <w:suppressAutoHyphens w:val="0"/>
         <w:spacing w:before="0" w:line="360" w:lineRule="auto"/>
-        <w:ind w:left="1069"/>
         <w:rPr>
           <w:rFonts w:ascii="Arial" w:hAnsi="Arial" w:cs="Arial"/>
           <w:b/>
@@ -1833,16 +1829,22 @@
         </w:rPr>
       </w:pPr>
       <w:r>
-        <w:t xml:space="preserve">Ставить </w:t>
+        <w:t>Добавлять</w:t>
+      </w:r>
+      <w:r>
+        <w:t xml:space="preserve"> </w:t>
       </w:r>
       <w:r>
         <w:t xml:space="preserve">элементы в </w:t>
       </w:r>
       <w:r>
+        <w:t xml:space="preserve">начало и конец </w:t>
+      </w:r>
+      <w:r>
         <w:rPr>
           <w:i/>
         </w:rPr>
-        <w:t>очередь</w:t>
+        <w:t>списка</w:t>
       </w:r>
       <w:r>
         <w:t>:</w:t>
@@ -1863,28 +1865,21 @@
           <w:highlight w:val="lightGray"/>
           <w:lang w:val="en-US"/>
         </w:rPr>
-        <w:t>Queue</w:t>
+        <w:t>li.</w:t>
       </w:r>
       <w:r>
         <w:rPr>
           <w:highlight w:val="lightGray"/>
           <w:lang w:val="en-US"/>
         </w:rPr>
-        <w:t xml:space="preserve"> </w:t>
+        <w:t>PutBegin(T A)</w:t>
       </w:r>
       <w:r>
         <w:rPr>
           <w:highlight w:val="lightGray"/>
           <w:lang w:val="en-US"/>
         </w:rPr>
-        <w:t>q</w:t>
-      </w:r>
-      <w:r>
-        <w:rPr>
-          <w:highlight w:val="lightGray"/>
-          <w:lang w:val="en-US"/>
-        </w:rPr>
-        <w:t>(5);</w:t>
+        <w:t>;</w:t>
       </w:r>
     </w:p>
     <w:p>
@@ -1901,14 +1896,42 @@
           <w:highlight w:val="lightGray"/>
           <w:lang w:val="en-US"/>
         </w:rPr>
-        <w:t>q</w:t>
+        <w:t>li</w:t>
       </w:r>
       <w:r>
         <w:rPr>
           <w:highlight w:val="lightGray"/>
           <w:lang w:val="en-US"/>
         </w:rPr>
-        <w:t>.Put(1);</w:t>
+        <w:t>.Put</w:t>
+      </w:r>
+      <w:r>
+        <w:rPr>
+          <w:highlight w:val="lightGray"/>
+          <w:lang w:val="en-US"/>
+        </w:rPr>
+        <w:t>End</w:t>
+      </w:r>
+      <w:r>
+        <w:rPr>
+          <w:highlight w:val="lightGray"/>
+          <w:lang w:val="en-US"/>
+        </w:rPr>
+        <w:t>(</w:t>
+      </w:r>
+      <w:r>
+        <w:rPr>
+          <w:highlight w:val="lightGray"/>
+          <w:lang w:val="en-US"/>
+        </w:rPr>
+        <w:t>T A</w:t>
+      </w:r>
+      <w:r>
+        <w:rPr>
+          <w:highlight w:val="lightGray"/>
+          <w:lang w:val="en-US"/>
+        </w:rPr>
+        <w:t>);</w:t>
       </w:r>
     </w:p>
     <w:p>
@@ -1920,7 +1943,6 @@
         </w:numPr>
         <w:suppressAutoHyphens w:val="0"/>
         <w:spacing w:before="0" w:line="360" w:lineRule="auto"/>
-        <w:ind w:left="1069"/>
         <w:rPr>
           <w:rFonts w:ascii="Arial" w:hAnsi="Arial" w:cs="Arial"/>
           <w:b/>
@@ -1931,13 +1953,19 @@
         </w:rPr>
       </w:pPr>
       <w:r>
-        <w:t xml:space="preserve">Брать элементы из </w:t>
+        <w:t>Брать элементы из</w:t>
+      </w:r>
+      <w:r>
+        <w:t xml:space="preserve"> начала и конца</w:t>
+      </w:r>
+      <w:r>
+        <w:t xml:space="preserve"> </w:t>
       </w:r>
       <w:r>
         <w:rPr>
           <w:i/>
         </w:rPr>
-        <w:t>очереди</w:t>
+        <w:t>списка</w:t>
       </w:r>
       <w:r>
         <w:t>:</w:t>
@@ -1958,28 +1986,7 @@
           <w:highlight w:val="lightGray"/>
           <w:lang w:val="en-US"/>
         </w:rPr>
-        <w:t>Queue</w:t>
-      </w:r>
-      <w:r>
-        <w:rPr>
-          <w:highlight w:val="lightGray"/>
-          <w:lang w:val="en-US"/>
-        </w:rPr>
-        <w:t xml:space="preserve"> </w:t>
-      </w:r>
-      <w:r>
-        <w:rPr>
-          <w:highlight w:val="lightGray"/>
-          <w:lang w:val="en-US"/>
-        </w:rPr>
-        <w:t>q</w:t>
-      </w:r>
-      <w:r>
-        <w:rPr>
-          <w:highlight w:val="lightGray"/>
-          <w:lang w:val="en-US"/>
-        </w:rPr>
-        <w:t>(5);</w:t>
+        <w:t>A = li1.GetBegin();</w:t>
       </w:r>
     </w:p>
     <w:p>
@@ -1997,56 +2004,14 @@
           <w:highlight w:val="lightGray"/>
           <w:lang w:val="en-US"/>
         </w:rPr>
-        <w:t>for (int i = 0; i &lt; 5; i++)</w:t>
-      </w:r>
-    </w:p>
-    <w:p>
-      <w:pPr>
-        <w:suppressAutoHyphens w:val="0"/>
-        <w:spacing w:before="0" w:line="360" w:lineRule="auto"/>
-        <w:ind w:left="1418" w:firstLine="0"/>
+        <w:t>B = li1.GetEnd()</w:t>
+      </w:r>
+      <w:r>
         <w:rPr>
           <w:highlight w:val="lightGray"/>
           <w:lang w:val="en-US"/>
         </w:rPr>
-      </w:pPr>
-      <w:r>
-        <w:rPr>
-          <w:highlight w:val="lightGray"/>
-          <w:lang w:val="en-US"/>
-        </w:rPr>
-        <w:t>q</w:t>
-      </w:r>
-      <w:r>
-        <w:rPr>
-          <w:highlight w:val="lightGray"/>
-          <w:lang w:val="en-US"/>
-        </w:rPr>
-        <w:t>.Put(i);</w:t>
-      </w:r>
-    </w:p>
-    <w:p>
-      <w:pPr>
-        <w:suppressAutoHyphens w:val="0"/>
-        <w:spacing w:before="0" w:line="360" w:lineRule="auto"/>
-        <w:ind w:left="1069" w:firstLine="0"/>
-        <w:rPr>
-          <w:lang w:val="en-US"/>
-        </w:rPr>
-      </w:pPr>
-      <w:r>
-        <w:rPr>
-          <w:highlight w:val="lightGray"/>
-          <w:lang w:val="en-US"/>
-        </w:rPr>
-        <w:t>q</w:t>
-      </w:r>
-      <w:r>
-        <w:rPr>
-          <w:highlight w:val="lightGray"/>
-          <w:lang w:val="en-US"/>
-        </w:rPr>
-        <w:t>.Get();</w:t>
+        <w:t>;</w:t>
       </w:r>
     </w:p>
     <w:p>
@@ -2058,19 +2023,18 @@
         </w:numPr>
         <w:suppressAutoHyphens w:val="0"/>
         <w:spacing w:before="0" w:line="360" w:lineRule="auto"/>
-        <w:ind w:left="1069"/>
         <w:rPr>
           <w:lang w:val="en-US"/>
         </w:rPr>
       </w:pPr>
       <w:r>
-        <w:t xml:space="preserve">Получать размер </w:t>
+        <w:t xml:space="preserve">Проверять на </w:t>
       </w:r>
       <w:r>
         <w:rPr>
           <w:i/>
         </w:rPr>
-        <w:t>очереди</w:t>
+        <w:t>пустоту</w:t>
       </w:r>
       <w:r>
         <w:t>:</w:t>
@@ -2090,14 +2054,21 @@
           <w:highlight w:val="lightGray"/>
           <w:lang w:val="en-US"/>
         </w:rPr>
-        <w:t>q</w:t>
+        <w:t xml:space="preserve">A = </w:t>
       </w:r>
       <w:r>
         <w:rPr>
           <w:highlight w:val="lightGray"/>
           <w:lang w:val="en-US"/>
         </w:rPr>
-        <w:t>.GetSize();</w:t>
+        <w:t>li1</w:t>
+      </w:r>
+      <w:r>
+        <w:rPr>
+          <w:highlight w:val="lightGray"/>
+          <w:lang w:val="en-US"/>
+        </w:rPr>
+        <w:t>.IsEmpty();</w:t>
       </w:r>
     </w:p>
     <w:p>
@@ -2109,19 +2080,18 @@
         </w:numPr>
         <w:suppressAutoHyphens w:val="0"/>
         <w:spacing w:before="0" w:line="360" w:lineRule="auto"/>
-        <w:ind w:left="1069"/>
         <w:rPr>
           <w:lang w:val="en-US"/>
         </w:rPr>
       </w:pPr>
       <w:r>
-        <w:t xml:space="preserve">Проверять на </w:t>
+        <w:t xml:space="preserve">Проверятьна </w:t>
       </w:r>
       <w:r>
         <w:rPr>
           <w:i/>
         </w:rPr>
-        <w:t>пустоту</w:t>
+        <w:t>полноту</w:t>
       </w:r>
       <w:r>
         <w:t>:</w:t>
@@ -2141,58 +2111,14 @@
           <w:highlight w:val="lightGray"/>
           <w:lang w:val="en-US"/>
         </w:rPr>
-        <w:t>q</w:t>
+        <w:t xml:space="preserve">A = </w:t>
       </w:r>
       <w:r>
         <w:rPr>
           <w:highlight w:val="lightGray"/>
           <w:lang w:val="en-US"/>
         </w:rPr>
-        <w:t>.IsEmpty();</w:t>
-      </w:r>
-    </w:p>
-    <w:p>
-      <w:pPr>
-        <w:pStyle w:val="aff"/>
-        <w:numPr>
-          <w:ilvl w:val="0"/>
-          <w:numId w:val="41"/>
-        </w:numPr>
-        <w:suppressAutoHyphens w:val="0"/>
-        <w:spacing w:before="0" w:line="360" w:lineRule="auto"/>
-        <w:ind w:left="1069"/>
-        <w:rPr>
-          <w:lang w:val="en-US"/>
-        </w:rPr>
-      </w:pPr>
-      <w:r>
-        <w:t xml:space="preserve">Проверятьна </w:t>
-      </w:r>
-      <w:r>
-        <w:rPr>
-          <w:i/>
-        </w:rPr>
-        <w:t>полноту</w:t>
-      </w:r>
-      <w:r>
-        <w:t>:</w:t>
-      </w:r>
-    </w:p>
-    <w:p>
-      <w:pPr>
-        <w:suppressAutoHyphens w:val="0"/>
-        <w:spacing w:before="0" w:line="360" w:lineRule="auto"/>
-        <w:ind w:left="1069" w:firstLine="0"/>
-        <w:rPr>
-          <w:lang w:val="en-US"/>
-        </w:rPr>
-      </w:pPr>
-      <w:r>
-        <w:rPr>
-          <w:highlight w:val="lightGray"/>
-          <w:lang w:val="en-US"/>
-        </w:rPr>
-        <w:t>q</w:t>
+        <w:t>li1</w:t>
       </w:r>
       <w:r>
         <w:rPr>
@@ -2232,12 +2158,12 @@
         <w:ind w:left="896" w:hanging="357"/>
         <w:jc w:val="both"/>
       </w:pPr>
-      <w:bookmarkStart w:id="7" w:name="_Toc533799742"/>
+      <w:bookmarkStart w:id="6" w:name="_Toc533799742"/>
       <w:r>
         <w:lastRenderedPageBreak/>
         <w:t>Руководство программиста</w:t>
       </w:r>
-      <w:bookmarkEnd w:id="7"/>
+      <w:bookmarkEnd w:id="6"/>
     </w:p>
     <w:p>
       <w:pPr>
@@ -2249,14 +2175,14 @@
         <w:spacing w:before="0" w:after="240" w:line="360" w:lineRule="auto"/>
         <w:jc w:val="both"/>
       </w:pPr>
-      <w:bookmarkStart w:id="8" w:name="_Toc270962764"/>
-      <w:bookmarkStart w:id="9" w:name="_Toc533799743"/>
-      <w:bookmarkStart w:id="10" w:name="_Toc270962762"/>
+      <w:bookmarkStart w:id="7" w:name="_Toc270962764"/>
+      <w:bookmarkStart w:id="8" w:name="_Toc533799743"/>
+      <w:bookmarkStart w:id="9" w:name="_Toc270962762"/>
       <w:r>
         <w:t>Описание структуры программы</w:t>
       </w:r>
+      <w:bookmarkEnd w:id="7"/>
       <w:bookmarkEnd w:id="8"/>
-      <w:bookmarkEnd w:id="9"/>
     </w:p>
     <w:p>
       <w:pPr>
@@ -2281,7 +2207,7 @@
         <w:rPr>
           <w:lang w:val="en-US"/>
         </w:rPr>
-        <w:t>Queue</w:t>
+        <w:t>List</w:t>
       </w:r>
     </w:p>
     <w:p>
@@ -2358,7 +2284,7 @@
         <w:rPr>
           <w:lang w:val="en-US"/>
         </w:rPr>
-        <w:t>Queue</w:t>
+        <w:t>List</w:t>
       </w:r>
       <w:r>
         <w:rPr>
@@ -2386,7 +2312,7 @@
         <w:rPr>
           <w:lang w:val="en-US"/>
         </w:rPr>
-        <w:t>Queue</w:t>
+        <w:t>List</w:t>
       </w:r>
       <w:r>
         <w:t>.</w:t>
@@ -2416,7 +2342,40 @@
         <w:t>очередь»</w:t>
       </w:r>
       <w:r>
-        <w:t xml:space="preserve">, а также файл кода  </w:t>
+        <w:t>,</w:t>
+      </w:r>
+      <w:r>
+        <w:t xml:space="preserve"> </w:t>
+      </w:r>
+      <w:r>
+        <w:t>файл заголовок «</w:t>
+      </w:r>
+      <w:r>
+        <w:rPr>
+          <w:lang w:val="en-US"/>
+        </w:rPr>
+        <w:t>Elem</w:t>
+      </w:r>
+      <w:r>
+        <w:t>.</w:t>
+      </w:r>
+      <w:r>
+        <w:rPr>
+          <w:lang w:val="en-US"/>
+        </w:rPr>
+        <w:t>h</w:t>
+      </w:r>
+      <w:r>
+        <w:t>, описывающий структуру</w:t>
+      </w:r>
+      <w:r>
+        <w:t xml:space="preserve"> </w:t>
+      </w:r>
+      <w:r>
+        <w:t>элементов списка,</w:t>
+      </w:r>
+      <w:r>
+        <w:t xml:space="preserve"> а также файл кода  </w:t>
       </w:r>
       <w:r>
         <w:t>«</w:t>
@@ -2472,7 +2431,13 @@
         <w:rPr>
           <w:lang w:val="en-US"/>
         </w:rPr>
-        <w:t>QueueTest</w:t>
+        <w:t>List</w:t>
+      </w:r>
+      <w:r>
+        <w:rPr>
+          <w:lang w:val="en-US"/>
+        </w:rPr>
+        <w:t>Test</w:t>
       </w:r>
     </w:p>
     <w:p>
@@ -2544,7 +2509,7 @@
         <w:rPr>
           <w:lang w:val="en-US"/>
         </w:rPr>
-        <w:t>queue</w:t>
+        <w:t>list</w:t>
       </w:r>
       <w:r>
         <w:t>.</w:t>
@@ -2636,7 +2601,7 @@
         <w:spacing w:before="480" w:after="240" w:line="360" w:lineRule="auto"/>
         <w:jc w:val="both"/>
       </w:pPr>
-      <w:bookmarkStart w:id="11" w:name="_Toc533799744"/>
+      <w:bookmarkStart w:id="10" w:name="_Toc533799744"/>
       <w:r>
         <w:lastRenderedPageBreak/>
         <w:t>Описание структур</w:t>
@@ -2647,7 +2612,7 @@
       <w:r>
         <w:t>данных</w:t>
       </w:r>
-      <w:bookmarkEnd w:id="11"/>
+      <w:bookmarkEnd w:id="10"/>
     </w:p>
     <w:p>
       <w:pPr>
@@ -2675,14 +2640,7 @@
           <w:i/>
           <w:lang w:val="en-US"/>
         </w:rPr>
-        <w:t>T</w:t>
-      </w:r>
-      <w:r>
-        <w:rPr>
-          <w:i/>
-          <w:lang w:val="en-US"/>
-        </w:rPr>
-        <w:t>Queue</w:t>
+        <w:t>Elem</w:t>
       </w:r>
     </w:p>
     <w:p>
@@ -2692,84 +2650,15 @@
         <w:autoSpaceDN w:val="0"/>
         <w:adjustRightInd w:val="0"/>
         <w:spacing w:before="0" w:line="360" w:lineRule="auto"/>
-        <w:ind w:left="709"/>
-        <w:rPr>
-          <w:color w:val="000000" w:themeColor="text1"/>
-        </w:rPr>
-      </w:pPr>
-      <w:r>
-        <w:rPr>
-          <w:color w:val="000000" w:themeColor="text1"/>
-        </w:rPr>
-        <w:t>Структура</w:t>
-      </w:r>
-      <w:r>
-        <w:rPr>
-          <w:color w:val="000000" w:themeColor="text1"/>
-        </w:rPr>
-        <w:t xml:space="preserve"> </w:t>
-      </w:r>
-      <w:r>
-        <w:rPr>
-          <w:b/>
-          <w:color w:val="000000" w:themeColor="text1"/>
-          <w:lang w:val="en-US"/>
-        </w:rPr>
-        <w:t>TQueue</w:t>
-      </w:r>
-      <w:r>
-        <w:rPr>
-          <w:color w:val="000000" w:themeColor="text1"/>
-        </w:rPr>
-        <w:t xml:space="preserve"> </w:t>
-      </w:r>
-      <w:r>
-        <w:rPr>
-          <w:color w:val="000000" w:themeColor="text1"/>
-        </w:rPr>
-        <w:t xml:space="preserve">реализована в виде класса </w:t>
-      </w:r>
-      <w:r>
-        <w:rPr>
-          <w:b/>
-          <w:color w:val="000000" w:themeColor="text1"/>
-          <w:lang w:val="en-US"/>
-        </w:rPr>
-        <w:t>TQueue</w:t>
-      </w:r>
-      <w:r>
-        <w:rPr>
-          <w:b/>
-          <w:color w:val="000000" w:themeColor="text1"/>
-        </w:rPr>
-        <w:t xml:space="preserve">, </w:t>
-      </w:r>
-      <w:r>
-        <w:rPr>
-          <w:color w:val="000000" w:themeColor="text1"/>
-        </w:rPr>
-        <w:t xml:space="preserve">наследуемого от класса </w:t>
-      </w:r>
-      <w:r>
-        <w:rPr>
-          <w:b/>
-          <w:color w:val="000000" w:themeColor="text1"/>
-          <w:lang w:val="en-US"/>
-        </w:rPr>
-        <w:t>TStack</w:t>
-      </w:r>
-      <w:r>
-        <w:rPr>
-          <w:b/>
-          <w:color w:val="000000" w:themeColor="text1"/>
-        </w:rPr>
-        <w:t>.</w:t>
-      </w:r>
-      <w:r>
-        <w:rPr>
-          <w:color w:val="000000" w:themeColor="text1"/>
-        </w:rPr>
-        <w:t xml:space="preserve"> Поля со спецификатором доступа «</w:t>
+        <w:rPr>
+          <w:color w:val="000000" w:themeColor="text1"/>
+        </w:rPr>
+      </w:pPr>
+      <w:r>
+        <w:rPr>
+          <w:color w:val="000000" w:themeColor="text1"/>
+        </w:rPr>
+        <w:t>Поля со спецификатором доступа «</w:t>
       </w:r>
       <w:r>
         <w:rPr>
@@ -2789,15 +2678,14 @@
       <w:pPr>
         <w:pStyle w:val="aff"/>
         <w:numPr>
-          <w:ilvl w:val="1"/>
-          <w:numId w:val="43"/>
+          <w:ilvl w:val="0"/>
+          <w:numId w:val="41"/>
         </w:numPr>
         <w:suppressAutoHyphens w:val="0"/>
         <w:autoSpaceDE w:val="0"/>
         <w:autoSpaceDN w:val="0"/>
         <w:adjustRightInd w:val="0"/>
         <w:spacing w:before="0" w:line="360" w:lineRule="auto"/>
-        <w:ind w:left="1069"/>
         <w:rPr>
           <w:i/>
           <w:color w:val="000000" w:themeColor="text1"/>
@@ -2808,117 +2696,46 @@
           <w:b/>
           <w:color w:val="000000" w:themeColor="text1"/>
         </w:rPr>
-        <w:t xml:space="preserve">int </w:t>
-      </w:r>
-      <w:r>
-        <w:rPr>
-          <w:b/>
-          <w:color w:val="000000" w:themeColor="text1"/>
-          <w:lang w:val="en-US"/>
-        </w:rPr>
-        <w:t>start</w:t>
-      </w:r>
-      <w:r>
-        <w:rPr>
-          <w:b/>
-          <w:color w:val="000000" w:themeColor="text1"/>
-        </w:rPr>
-        <w:t>;</w:t>
-      </w:r>
-      <w:r>
-        <w:rPr>
-          <w:color w:val="000000" w:themeColor="text1"/>
-        </w:rPr>
-        <w:t xml:space="preserve"> </w:t>
+        <w:t xml:space="preserve">T elem; </w:t>
       </w:r>
       <w:r>
         <w:rPr>
           <w:i/>
           <w:color w:val="000000" w:themeColor="text1"/>
         </w:rPr>
-        <w:t xml:space="preserve">Размер </w:t>
-      </w:r>
-      <w:r>
-        <w:rPr>
-          <w:i/>
-          <w:color w:val="000000" w:themeColor="text1"/>
-        </w:rPr>
-        <w:t>очереди</w:t>
+        <w:t>// Значение</w:t>
       </w:r>
     </w:p>
     <w:p>
       <w:pPr>
         <w:pStyle w:val="aff"/>
         <w:numPr>
-          <w:ilvl w:val="1"/>
-          <w:numId w:val="43"/>
+          <w:ilvl w:val="0"/>
+          <w:numId w:val="41"/>
         </w:numPr>
         <w:suppressAutoHyphens w:val="0"/>
         <w:autoSpaceDE w:val="0"/>
         <w:autoSpaceDN w:val="0"/>
         <w:adjustRightInd w:val="0"/>
         <w:spacing w:before="0" w:line="360" w:lineRule="auto"/>
-        <w:ind w:left="1069"/>
-        <w:rPr>
-          <w:color w:val="000000" w:themeColor="text1"/>
-        </w:rPr>
-      </w:pPr>
-      <w:r>
         <w:rPr>
           <w:b/>
           <w:color w:val="000000" w:themeColor="text1"/>
-          <w:lang w:val="en-US"/>
-        </w:rPr>
-        <w:t>int</w:t>
-      </w:r>
+        </w:rPr>
+      </w:pPr>
       <w:r>
         <w:rPr>
           <w:b/>
           <w:color w:val="000000" w:themeColor="text1"/>
         </w:rPr>
-        <w:t xml:space="preserve"> </w:t>
-      </w:r>
-      <w:r>
-        <w:rPr>
-          <w:b/>
-          <w:color w:val="000000" w:themeColor="text1"/>
-          <w:lang w:val="en-US"/>
-        </w:rPr>
-        <w:t>count</w:t>
-      </w:r>
-      <w:r>
-        <w:rPr>
-          <w:b/>
-          <w:color w:val="000000" w:themeColor="text1"/>
-        </w:rPr>
-        <w:t>;</w:t>
-      </w:r>
-      <w:r>
-        <w:rPr>
-          <w:color w:val="000000" w:themeColor="text1"/>
-        </w:rPr>
-        <w:t xml:space="preserve"> </w:t>
+        <w:t xml:space="preserve">TElem&lt;T&gt;* next; </w:t>
       </w:r>
       <w:r>
         <w:rPr>
           <w:i/>
           <w:color w:val="000000" w:themeColor="text1"/>
         </w:rPr>
-        <w:t>Конец</w:t>
-      </w:r>
-      <w:r>
-        <w:rPr>
-          <w:i/>
-          <w:color w:val="000000" w:themeColor="text1"/>
-        </w:rPr>
-        <w:t xml:space="preserve"> </w:t>
-      </w:r>
-      <w:r>
-        <w:rPr>
-          <w:i/>
-          <w:color w:val="000000" w:themeColor="text1"/>
-        </w:rPr>
-        <w:t>очереди</w:t>
+        <w:t>// Указатель на след элемент</w:t>
       </w:r>
     </w:p>
     <w:p>
@@ -2928,7 +2745,6 @@
         <w:autoSpaceDN w:val="0"/>
         <w:adjustRightInd w:val="0"/>
         <w:spacing w:before="0" w:line="360" w:lineRule="auto"/>
-        <w:ind w:left="1069" w:firstLine="0"/>
         <w:rPr>
           <w:color w:val="000000" w:themeColor="text1"/>
         </w:rPr>
@@ -2958,28 +2774,58 @@
         <w:pStyle w:val="aff"/>
         <w:numPr>
           <w:ilvl w:val="0"/>
-          <w:numId w:val="43"/>
+          <w:numId w:val="45"/>
         </w:numPr>
         <w:suppressAutoHyphens w:val="0"/>
+        <w:autoSpaceDE w:val="0"/>
+        <w:autoSpaceDN w:val="0"/>
+        <w:adjustRightInd w:val="0"/>
         <w:spacing w:before="0" w:line="360" w:lineRule="auto"/>
-        <w:ind w:left="1069"/>
-      </w:pPr>
-      <w:bookmarkStart w:id="12" w:name="_Toc270962763"/>
-      <w:bookmarkEnd w:id="10"/>
+        <w:rPr>
+          <w:i/>
+          <w:color w:val="000000" w:themeColor="text1"/>
+          <w:lang w:val="en-US"/>
+        </w:rPr>
+      </w:pPr>
       <w:r>
         <w:rPr>
           <w:b/>
-        </w:rPr>
-        <w:t>TQueue();</w:t>
-      </w:r>
-      <w:r>
+          <w:color w:val="000000" w:themeColor="text1"/>
+          <w:lang w:val="en-US"/>
+        </w:rPr>
+        <w:t>TElem(T _e = 0, TElem&lt;T&gt;* _n = 0</w:t>
+      </w:r>
+      <w:r>
+        <w:rPr>
+          <w:b/>
+          <w:i/>
+          <w:color w:val="000000" w:themeColor="text1"/>
+          <w:lang w:val="en-US"/>
+        </w:rPr>
+        <w:t>)</w:t>
+      </w:r>
+      <w:r>
+        <w:rPr>
+          <w:i/>
+          <w:color w:val="000000" w:themeColor="text1"/>
+          <w:lang w:val="en-US"/>
+        </w:rPr>
+        <w:t xml:space="preserve">; // </w:t>
+      </w:r>
+      <w:r>
+        <w:rPr>
+          <w:i/>
+          <w:color w:val="000000" w:themeColor="text1"/>
+        </w:rPr>
+        <w:t>Конструктор</w:t>
+      </w:r>
+      <w:r>
+        <w:rPr>
+          <w:i/>
+          <w:color w:val="000000" w:themeColor="text1"/>
+          <w:lang w:val="en-US"/>
+        </w:rPr>
         <w:t xml:space="preserve"> </w:t>
-      </w:r>
-      <w:r>
-        <w:rPr>
-          <w:i/>
-        </w:rPr>
-        <w:t>Конструктор по умолчанию</w:t>
       </w:r>
     </w:p>
     <w:p>
@@ -2987,26 +2833,30 @@
         <w:pStyle w:val="aff"/>
         <w:numPr>
           <w:ilvl w:val="0"/>
-          <w:numId w:val="43"/>
+          <w:numId w:val="45"/>
         </w:numPr>
         <w:suppressAutoHyphens w:val="0"/>
+        <w:autoSpaceDE w:val="0"/>
+        <w:autoSpaceDN w:val="0"/>
+        <w:adjustRightInd w:val="0"/>
         <w:spacing w:before="0" w:line="360" w:lineRule="auto"/>
-        <w:ind w:left="1069"/>
+        <w:rPr>
+          <w:color w:val="000000" w:themeColor="text1"/>
+        </w:rPr>
       </w:pPr>
       <w:r>
         <w:rPr>
           <w:b/>
-        </w:rPr>
-        <w:t>TQueue(int size);</w:t>
-      </w:r>
-      <w:r>
-        <w:t xml:space="preserve"> </w:t>
+          <w:color w:val="000000" w:themeColor="text1"/>
+        </w:rPr>
+        <w:t xml:space="preserve">TElem(TElem&lt;T&gt; &amp;A); </w:t>
       </w:r>
       <w:r>
         <w:rPr>
           <w:i/>
-        </w:rPr>
-        <w:t>Конструктор с параметром</w:t>
+          <w:color w:val="000000" w:themeColor="text1"/>
+        </w:rPr>
+        <w:t>// Конструктор копирования</w:t>
       </w:r>
     </w:p>
     <w:p>
@@ -3014,26 +2864,36 @@
         <w:pStyle w:val="aff"/>
         <w:numPr>
           <w:ilvl w:val="0"/>
-          <w:numId w:val="43"/>
+          <w:numId w:val="45"/>
         </w:numPr>
         <w:suppressAutoHyphens w:val="0"/>
+        <w:autoSpaceDE w:val="0"/>
+        <w:autoSpaceDN w:val="0"/>
+        <w:adjustRightInd w:val="0"/>
         <w:spacing w:before="0" w:line="360" w:lineRule="auto"/>
-        <w:ind w:left="1069"/>
+        <w:rPr>
+          <w:color w:val="000000" w:themeColor="text1"/>
+        </w:rPr>
       </w:pPr>
       <w:r>
         <w:rPr>
           <w:b/>
-        </w:rPr>
-        <w:t>TQueue(TQueue &lt;T&gt; &amp;A);</w:t>
-      </w:r>
-      <w:r>
+          <w:color w:val="000000" w:themeColor="text1"/>
+        </w:rPr>
+        <w:t>T Get();</w:t>
+      </w:r>
+      <w:r>
+        <w:rPr>
+          <w:color w:val="000000" w:themeColor="text1"/>
+        </w:rPr>
         <w:t xml:space="preserve"> </w:t>
       </w:r>
       <w:r>
         <w:rPr>
           <w:i/>
-        </w:rPr>
-        <w:t>Конструктор копирования</w:t>
+          <w:color w:val="000000" w:themeColor="text1"/>
+        </w:rPr>
+        <w:t>// Получить эначение элемента</w:t>
       </w:r>
     </w:p>
     <w:p>
@@ -3041,29 +2901,37 @@
         <w:pStyle w:val="aff"/>
         <w:numPr>
           <w:ilvl w:val="0"/>
-          <w:numId w:val="43"/>
+          <w:numId w:val="45"/>
         </w:numPr>
         <w:suppressAutoHyphens w:val="0"/>
+        <w:autoSpaceDE w:val="0"/>
+        <w:autoSpaceDN w:val="0"/>
+        <w:adjustRightInd w:val="0"/>
         <w:spacing w:before="0" w:line="360" w:lineRule="auto"/>
-        <w:ind w:left="1069"/>
         <w:rPr>
           <w:i/>
+          <w:color w:val="000000" w:themeColor="text1"/>
         </w:rPr>
       </w:pPr>
       <w:r>
         <w:rPr>
           <w:b/>
-        </w:rPr>
-        <w:t>void Put(T A);</w:t>
-      </w:r>
-      <w:r>
+          <w:color w:val="000000" w:themeColor="text1"/>
+        </w:rPr>
+        <w:t>TElem* GetNext();</w:t>
+      </w:r>
+      <w:r>
+        <w:rPr>
+          <w:color w:val="000000" w:themeColor="text1"/>
+        </w:rPr>
         <w:t xml:space="preserve"> </w:t>
       </w:r>
       <w:r>
         <w:rPr>
           <w:i/>
-        </w:rPr>
-        <w:t>Положить в конец очереди</w:t>
+          <w:color w:val="000000" w:themeColor="text1"/>
+        </w:rPr>
+        <w:t xml:space="preserve">// Получить указатель на следующий </w:t>
       </w:r>
     </w:p>
     <w:p>
@@ -3071,26 +2939,36 @@
         <w:pStyle w:val="aff"/>
         <w:numPr>
           <w:ilvl w:val="0"/>
-          <w:numId w:val="43"/>
+          <w:numId w:val="45"/>
         </w:numPr>
         <w:suppressAutoHyphens w:val="0"/>
+        <w:autoSpaceDE w:val="0"/>
+        <w:autoSpaceDN w:val="0"/>
+        <w:adjustRightInd w:val="0"/>
         <w:spacing w:before="0" w:line="360" w:lineRule="auto"/>
-        <w:ind w:left="1069"/>
+        <w:rPr>
+          <w:color w:val="000000" w:themeColor="text1"/>
+        </w:rPr>
       </w:pPr>
       <w:r>
         <w:rPr>
           <w:b/>
-        </w:rPr>
-        <w:t>T Get();</w:t>
-      </w:r>
-      <w:r>
+          <w:color w:val="000000" w:themeColor="text1"/>
+        </w:rPr>
+        <w:t>void Set(T e);</w:t>
+      </w:r>
+      <w:r>
+        <w:rPr>
+          <w:color w:val="000000" w:themeColor="text1"/>
+        </w:rPr>
         <w:t xml:space="preserve"> </w:t>
       </w:r>
       <w:r>
         <w:rPr>
           <w:i/>
-        </w:rPr>
-        <w:t>Взять элемент</w:t>
+          <w:color w:val="000000" w:themeColor="text1"/>
+        </w:rPr>
+        <w:t>// Установить значение</w:t>
       </w:r>
     </w:p>
     <w:p>
@@ -3098,26 +2976,91 @@
         <w:pStyle w:val="aff"/>
         <w:numPr>
           <w:ilvl w:val="0"/>
-          <w:numId w:val="43"/>
+          <w:numId w:val="45"/>
         </w:numPr>
         <w:suppressAutoHyphens w:val="0"/>
+        <w:autoSpaceDE w:val="0"/>
+        <w:autoSpaceDN w:val="0"/>
+        <w:adjustRightInd w:val="0"/>
         <w:spacing w:before="0" w:line="360" w:lineRule="auto"/>
-        <w:ind w:left="1069"/>
+        <w:rPr>
+          <w:color w:val="000000" w:themeColor="text1"/>
+        </w:rPr>
       </w:pPr>
       <w:r>
         <w:rPr>
           <w:b/>
-        </w:rPr>
-        <w:t>bool IsFull();</w:t>
-      </w:r>
-      <w:r>
+          <w:color w:val="000000" w:themeColor="text1"/>
+        </w:rPr>
+        <w:t>void SetNext(TElem&lt;T&gt;* n);</w:t>
+      </w:r>
+      <w:r>
+        <w:rPr>
+          <w:color w:val="000000" w:themeColor="text1"/>
+        </w:rPr>
         <w:t xml:space="preserve"> </w:t>
       </w:r>
       <w:r>
         <w:rPr>
           <w:i/>
-        </w:rPr>
-        <w:t>Проверка на полноту</w:t>
+          <w:color w:val="000000" w:themeColor="text1"/>
+        </w:rPr>
+        <w:t>// Установить указатель</w:t>
+      </w:r>
+    </w:p>
+    <w:p>
+      <w:pPr>
+        <w:pStyle w:val="4"/>
+        <w:rPr>
+          <w:lang w:val="en-US"/>
+        </w:rPr>
+      </w:pPr>
+      <w:r>
+        <w:t xml:space="preserve">Структура </w:t>
+      </w:r>
+      <w:r>
+        <w:rPr>
+          <w:lang w:val="en-US"/>
+        </w:rPr>
+        <w:t>List</w:t>
+      </w:r>
+    </w:p>
+    <w:p>
+      <w:pPr>
+        <w:rPr>
+          <w:lang w:val="en-US"/>
+        </w:rPr>
+      </w:pPr>
+    </w:p>
+    <w:p>
+      <w:pPr>
+        <w:suppressAutoHyphens w:val="0"/>
+        <w:autoSpaceDE w:val="0"/>
+        <w:autoSpaceDN w:val="0"/>
+        <w:adjustRightInd w:val="0"/>
+        <w:spacing w:before="0" w:line="360" w:lineRule="auto"/>
+        <w:rPr>
+          <w:color w:val="000000" w:themeColor="text1"/>
+        </w:rPr>
+      </w:pPr>
+      <w:r>
+        <w:rPr>
+          <w:color w:val="000000" w:themeColor="text1"/>
+        </w:rPr>
+        <w:t>Поля со спецификатором доступа «</w:t>
+      </w:r>
+      <w:r>
+        <w:rPr>
+          <w:color w:val="000000" w:themeColor="text1"/>
+          <w:lang w:val="en-US"/>
+        </w:rPr>
+        <w:t>protected</w:t>
+      </w:r>
+      <w:r>
+        <w:rPr>
+          <w:color w:val="000000" w:themeColor="text1"/>
+        </w:rPr>
+        <w:t>»:</w:t>
       </w:r>
     </w:p>
     <w:p>
@@ -3125,11 +3068,13 @@
         <w:pStyle w:val="aff"/>
         <w:numPr>
           <w:ilvl w:val="0"/>
-          <w:numId w:val="43"/>
+          <w:numId w:val="46"/>
         </w:numPr>
         <w:suppressAutoHyphens w:val="0"/>
+        <w:autoSpaceDE w:val="0"/>
+        <w:autoSpaceDN w:val="0"/>
+        <w:adjustRightInd w:val="0"/>
         <w:spacing w:before="0" w:line="360" w:lineRule="auto"/>
-        <w:ind w:left="1069"/>
         <w:rPr>
           <w:color w:val="000000" w:themeColor="text1"/>
         </w:rPr>
@@ -3137,21 +3082,381 @@
       <w:r>
         <w:rPr>
           <w:b/>
+          <w:color w:val="000000" w:themeColor="text1"/>
+        </w:rPr>
+        <w:t>TElem&lt;T&gt;* begin;</w:t>
+      </w:r>
+      <w:r>
+        <w:rPr>
+          <w:color w:val="000000" w:themeColor="text1"/>
+        </w:rPr>
+        <w:t xml:space="preserve"> </w:t>
+      </w:r>
+      <w:r>
+        <w:rPr>
+          <w:i/>
+          <w:color w:val="000000" w:themeColor="text1"/>
+        </w:rPr>
+        <w:t>// Указатель на первое звено списка</w:t>
+      </w:r>
+    </w:p>
+    <w:p>
+      <w:pPr>
+        <w:suppressAutoHyphens w:val="0"/>
+        <w:autoSpaceDE w:val="0"/>
+        <w:autoSpaceDN w:val="0"/>
+        <w:adjustRightInd w:val="0"/>
+        <w:spacing w:before="0" w:line="360" w:lineRule="auto"/>
+        <w:rPr>
+          <w:color w:val="000000" w:themeColor="text1"/>
+        </w:rPr>
+      </w:pPr>
+      <w:r>
+        <w:rPr>
+          <w:color w:val="000000" w:themeColor="text1"/>
+        </w:rPr>
+        <w:t>Поля со спецификатором доступа «public»:</w:t>
+      </w:r>
+    </w:p>
+    <w:p>
+      <w:pPr>
+        <w:pStyle w:val="aff"/>
+        <w:numPr>
+          <w:ilvl w:val="0"/>
+          <w:numId w:val="46"/>
+        </w:numPr>
+        <w:suppressAutoHyphens w:val="0"/>
+        <w:autoSpaceDE w:val="0"/>
+        <w:autoSpaceDN w:val="0"/>
+        <w:adjustRightInd w:val="0"/>
+        <w:spacing w:before="0" w:line="360" w:lineRule="auto"/>
+        <w:rPr>
+          <w:i/>
+          <w:color w:val="000000" w:themeColor="text1"/>
+        </w:rPr>
+      </w:pPr>
+      <w:r>
+        <w:rPr>
+          <w:b/>
+          <w:color w:val="000000" w:themeColor="text1"/>
+        </w:rPr>
+        <w:t>TList();</w:t>
+      </w:r>
+      <w:r>
+        <w:rPr>
+          <w:color w:val="000000" w:themeColor="text1"/>
+        </w:rPr>
+        <w:t xml:space="preserve"> </w:t>
+      </w:r>
+      <w:r>
+        <w:rPr>
+          <w:i/>
+          <w:color w:val="000000" w:themeColor="text1"/>
+        </w:rPr>
+        <w:t>// Конструктор по умолчанию</w:t>
+      </w:r>
+    </w:p>
+    <w:p>
+      <w:pPr>
+        <w:pStyle w:val="aff"/>
+        <w:numPr>
+          <w:ilvl w:val="0"/>
+          <w:numId w:val="46"/>
+        </w:numPr>
+        <w:suppressAutoHyphens w:val="0"/>
+        <w:autoSpaceDE w:val="0"/>
+        <w:autoSpaceDN w:val="0"/>
+        <w:adjustRightInd w:val="0"/>
+        <w:spacing w:before="0" w:line="360" w:lineRule="auto"/>
+        <w:rPr>
+          <w:i/>
+          <w:color w:val="000000" w:themeColor="text1"/>
+        </w:rPr>
+      </w:pPr>
+      <w:r>
+        <w:rPr>
+          <w:b/>
+          <w:color w:val="000000" w:themeColor="text1"/>
+        </w:rPr>
+        <w:t>TList(TList&lt;T&gt; &amp;A);</w:t>
+      </w:r>
+      <w:r>
+        <w:rPr>
+          <w:color w:val="000000" w:themeColor="text1"/>
+        </w:rPr>
+        <w:t xml:space="preserve"> </w:t>
+      </w:r>
+      <w:r>
+        <w:rPr>
+          <w:i/>
+          <w:color w:val="000000" w:themeColor="text1"/>
+        </w:rPr>
+        <w:t>// Конструктор копирования</w:t>
+      </w:r>
+    </w:p>
+    <w:p>
+      <w:pPr>
+        <w:pStyle w:val="aff"/>
+        <w:numPr>
+          <w:ilvl w:val="0"/>
+          <w:numId w:val="46"/>
+        </w:numPr>
+        <w:suppressAutoHyphens w:val="0"/>
+        <w:autoSpaceDE w:val="0"/>
+        <w:autoSpaceDN w:val="0"/>
+        <w:adjustRightInd w:val="0"/>
+        <w:spacing w:before="0" w:line="360" w:lineRule="auto"/>
+        <w:rPr>
+          <w:i/>
+          <w:color w:val="000000" w:themeColor="text1"/>
+        </w:rPr>
+      </w:pPr>
+      <w:r>
+        <w:rPr>
+          <w:b/>
+          <w:color w:val="000000" w:themeColor="text1"/>
+        </w:rPr>
+        <w:t>void PutBegin(T A);</w:t>
+      </w:r>
+      <w:r>
+        <w:rPr>
+          <w:color w:val="000000" w:themeColor="text1"/>
+        </w:rPr>
+        <w:t xml:space="preserve"> </w:t>
+      </w:r>
+      <w:r>
+        <w:rPr>
+          <w:i/>
+          <w:color w:val="000000" w:themeColor="text1"/>
+        </w:rPr>
+        <w:t>// Установить начальное звено</w:t>
+      </w:r>
+    </w:p>
+    <w:p>
+      <w:pPr>
+        <w:pStyle w:val="aff"/>
+        <w:numPr>
+          <w:ilvl w:val="0"/>
+          <w:numId w:val="46"/>
+        </w:numPr>
+        <w:suppressAutoHyphens w:val="0"/>
+        <w:autoSpaceDE w:val="0"/>
+        <w:autoSpaceDN w:val="0"/>
+        <w:adjustRightInd w:val="0"/>
+        <w:spacing w:before="0" w:line="360" w:lineRule="auto"/>
+        <w:rPr>
+          <w:color w:val="000000" w:themeColor="text1"/>
+        </w:rPr>
+      </w:pPr>
+      <w:r>
+        <w:rPr>
+          <w:b/>
+          <w:color w:val="000000" w:themeColor="text1"/>
+        </w:rPr>
+        <w:t>void PutEnd(T A);</w:t>
+      </w:r>
+      <w:r>
+        <w:rPr>
+          <w:color w:val="000000" w:themeColor="text1"/>
+        </w:rPr>
+        <w:t xml:space="preserve"> </w:t>
+      </w:r>
+      <w:r>
+        <w:rPr>
+          <w:i/>
+          <w:color w:val="000000" w:themeColor="text1"/>
+        </w:rPr>
+        <w:t>// Установить последнее звено</w:t>
+      </w:r>
+    </w:p>
+    <w:p>
+      <w:pPr>
+        <w:pStyle w:val="aff"/>
+        <w:numPr>
+          <w:ilvl w:val="0"/>
+          <w:numId w:val="46"/>
+        </w:numPr>
+        <w:suppressAutoHyphens w:val="0"/>
+        <w:autoSpaceDE w:val="0"/>
+        <w:autoSpaceDN w:val="0"/>
+        <w:adjustRightInd w:val="0"/>
+        <w:spacing w:before="0" w:line="360" w:lineRule="auto"/>
+        <w:rPr>
+          <w:color w:val="000000" w:themeColor="text1"/>
+        </w:rPr>
+      </w:pPr>
+      <w:r>
+        <w:rPr>
+          <w:b/>
+          <w:color w:val="000000" w:themeColor="text1"/>
+        </w:rPr>
+        <w:t>T GetBegin();</w:t>
+      </w:r>
+      <w:r>
+        <w:rPr>
+          <w:color w:val="000000" w:themeColor="text1"/>
+        </w:rPr>
+        <w:t xml:space="preserve"> </w:t>
+      </w:r>
+      <w:r>
+        <w:rPr>
+          <w:i/>
+          <w:color w:val="000000" w:themeColor="text1"/>
+        </w:rPr>
+        <w:t>// Взять начало</w:t>
+      </w:r>
+    </w:p>
+    <w:p>
+      <w:pPr>
+        <w:pStyle w:val="aff"/>
+        <w:numPr>
+          <w:ilvl w:val="0"/>
+          <w:numId w:val="46"/>
+        </w:numPr>
+        <w:suppressAutoHyphens w:val="0"/>
+        <w:autoSpaceDE w:val="0"/>
+        <w:autoSpaceDN w:val="0"/>
+        <w:adjustRightInd w:val="0"/>
+        <w:spacing w:before="0" w:line="360" w:lineRule="auto"/>
+        <w:rPr>
+          <w:color w:val="000000" w:themeColor="text1"/>
+        </w:rPr>
+      </w:pPr>
+      <w:r>
+        <w:rPr>
+          <w:b/>
+          <w:color w:val="000000" w:themeColor="text1"/>
+        </w:rPr>
+        <w:t>T GetEnd();</w:t>
+      </w:r>
+      <w:r>
+        <w:rPr>
+          <w:color w:val="000000" w:themeColor="text1"/>
+        </w:rPr>
+        <w:t xml:space="preserve"> </w:t>
+      </w:r>
+      <w:r>
+        <w:rPr>
+          <w:i/>
+          <w:color w:val="000000" w:themeColor="text1"/>
+        </w:rPr>
+        <w:t>// Взять конец</w:t>
+      </w:r>
+    </w:p>
+    <w:p>
+      <w:pPr>
+        <w:pStyle w:val="aff"/>
+        <w:numPr>
+          <w:ilvl w:val="0"/>
+          <w:numId w:val="46"/>
+        </w:numPr>
+        <w:suppressAutoHyphens w:val="0"/>
+        <w:autoSpaceDE w:val="0"/>
+        <w:autoSpaceDN w:val="0"/>
+        <w:adjustRightInd w:val="0"/>
+        <w:spacing w:before="0" w:line="360" w:lineRule="auto"/>
+        <w:rPr>
+          <w:color w:val="000000" w:themeColor="text1"/>
+        </w:rPr>
+      </w:pPr>
+      <w:r>
+        <w:rPr>
+          <w:b/>
+          <w:color w:val="000000" w:themeColor="text1"/>
+        </w:rPr>
+        <w:t>bool IsFull();</w:t>
+      </w:r>
+      <w:r>
+        <w:rPr>
+          <w:color w:val="000000" w:themeColor="text1"/>
+        </w:rPr>
+        <w:t xml:space="preserve"> </w:t>
+      </w:r>
+      <w:r>
+        <w:rPr>
+          <w:i/>
+          <w:color w:val="000000" w:themeColor="text1"/>
+        </w:rPr>
+        <w:t>// Проверка на полноту</w:t>
+      </w:r>
+    </w:p>
+    <w:p>
+      <w:pPr>
+        <w:pStyle w:val="aff"/>
+        <w:numPr>
+          <w:ilvl w:val="0"/>
+          <w:numId w:val="46"/>
+        </w:numPr>
+        <w:suppressAutoHyphens w:val="0"/>
+        <w:autoSpaceDE w:val="0"/>
+        <w:autoSpaceDN w:val="0"/>
+        <w:adjustRightInd w:val="0"/>
+        <w:spacing w:before="0" w:line="360" w:lineRule="auto"/>
+        <w:rPr>
+          <w:color w:val="000000" w:themeColor="text1"/>
+        </w:rPr>
+      </w:pPr>
+      <w:r>
+        <w:rPr>
+          <w:b/>
+          <w:color w:val="000000" w:themeColor="text1"/>
         </w:rPr>
         <w:t>bool IsEmpty();</w:t>
       </w:r>
       <w:r>
+        <w:rPr>
+          <w:color w:val="000000" w:themeColor="text1"/>
+        </w:rPr>
         <w:t xml:space="preserve"> </w:t>
       </w:r>
       <w:r>
         <w:rPr>
           <w:i/>
-        </w:rPr>
-        <w:t>Проверка на пустоту</w:t>
-      </w:r>
-      <w:r>
+          <w:color w:val="000000" w:themeColor="text1"/>
+        </w:rPr>
+        <w:t>// Проверка на пустоту</w:t>
+      </w:r>
+    </w:p>
+    <w:p>
+      <w:pPr>
+        <w:suppressAutoHyphens w:val="0"/>
+        <w:autoSpaceDE w:val="0"/>
+        <w:autoSpaceDN w:val="0"/>
+        <w:adjustRightInd w:val="0"/>
+        <w:spacing w:before="0" w:line="360" w:lineRule="auto"/>
+        <w:rPr>
+          <w:color w:val="000000" w:themeColor="text1"/>
+        </w:rPr>
+      </w:pPr>
+    </w:p>
+    <w:p>
+      <w:pPr>
+        <w:suppressAutoHyphens w:val="0"/>
+        <w:spacing w:before="0"/>
+        <w:ind w:firstLine="0"/>
+        <w:jc w:val="left"/>
+        <w:rPr>
+          <w:color w:val="000000" w:themeColor="text1"/>
+        </w:rPr>
+      </w:pPr>
+      <w:r>
+        <w:rPr>
+          <w:color w:val="000000" w:themeColor="text1"/>
+        </w:rPr>
         <w:br w:type="page"/>
       </w:r>
+    </w:p>
+    <w:p>
+      <w:pPr>
+        <w:suppressAutoHyphens w:val="0"/>
+        <w:autoSpaceDE w:val="0"/>
+        <w:autoSpaceDN w:val="0"/>
+        <w:adjustRightInd w:val="0"/>
+        <w:spacing w:before="0" w:line="360" w:lineRule="auto"/>
+        <w:rPr>
+          <w:color w:val="000000" w:themeColor="text1"/>
+        </w:rPr>
+      </w:pPr>
     </w:p>
     <w:p>
       <w:pPr>
@@ -3163,9 +3468,10 @@
         <w:spacing w:before="480" w:after="240" w:line="360" w:lineRule="auto"/>
         <w:jc w:val="both"/>
       </w:pPr>
-      <w:bookmarkStart w:id="13" w:name="_Toc533799745"/>
-      <w:r>
-        <w:lastRenderedPageBreak/>
+      <w:bookmarkStart w:id="11" w:name="_Toc270962763"/>
+      <w:bookmarkStart w:id="12" w:name="_Toc533799745"/>
+      <w:bookmarkEnd w:id="9"/>
+      <w:r>
         <w:t>Описание</w:t>
       </w:r>
       <w:r>
@@ -3174,12 +3480,12 @@
       <w:r>
         <w:t>алгоритмов</w:t>
       </w:r>
-      <w:bookmarkStart w:id="14" w:name="_Hlk499502962"/>
-      <w:bookmarkStart w:id="15" w:name="_Toc169986019"/>
-      <w:bookmarkStart w:id="16" w:name="_Toc270962765"/>
+      <w:bookmarkStart w:id="13" w:name="_Hlk499502962"/>
+      <w:bookmarkStart w:id="14" w:name="_Toc169986019"/>
+      <w:bookmarkStart w:id="15" w:name="_Toc270962765"/>
+      <w:bookmarkEnd w:id="11"/>
       <w:bookmarkEnd w:id="12"/>
       <w:bookmarkEnd w:id="13"/>
-      <w:bookmarkEnd w:id="14"/>
     </w:p>
     <w:p>
       <w:r>
@@ -3191,36 +3497,92 @@
       <w:r>
         <w:t>:</w:t>
       </w:r>
+    </w:p>
+    <w:p>
+      <w:pPr>
+        <w:pStyle w:val="aff7"/>
+      </w:pPr>
     </w:p>
     <w:p>
       <w:pPr>
         <w:pStyle w:val="aff"/>
         <w:numPr>
           <w:ilvl w:val="0"/>
-          <w:numId w:val="44"/>
+          <w:numId w:val="46"/>
         </w:numPr>
-        <w:spacing w:line="360" w:lineRule="auto"/>
-        <w:rPr>
+        <w:suppressAutoHyphens w:val="0"/>
+        <w:autoSpaceDE w:val="0"/>
+        <w:autoSpaceDN w:val="0"/>
+        <w:adjustRightInd w:val="0"/>
+        <w:spacing w:before="0" w:line="360" w:lineRule="auto"/>
+        <w:rPr>
+          <w:i/>
+          <w:color w:val="000000" w:themeColor="text1"/>
+        </w:rPr>
+      </w:pPr>
+      <w:r>
+        <w:rPr>
+          <w:b/>
+          <w:color w:val="000000" w:themeColor="text1"/>
+        </w:rPr>
+        <w:t>TList();</w:t>
+      </w:r>
+      <w:r>
+        <w:rPr>
+          <w:color w:val="000000" w:themeColor="text1"/>
+        </w:rPr>
+        <w:t xml:space="preserve"> </w:t>
+      </w:r>
+      <w:r>
+        <w:rPr>
+          <w:i/>
+          <w:color w:val="000000" w:themeColor="text1"/>
+        </w:rPr>
+        <w:t xml:space="preserve">создает объект типа </w:t>
+      </w:r>
+      <w:r>
+        <w:rPr>
+          <w:i/>
+          <w:color w:val="000000" w:themeColor="text1"/>
           <w:lang w:val="en-US"/>
         </w:rPr>
-      </w:pPr>
-      <w:r>
-        <w:rPr>
+        <w:t>list</w:t>
+      </w:r>
+      <w:r>
+        <w:rPr>
+          <w:i/>
+          <w:color w:val="000000" w:themeColor="text1"/>
+        </w:rPr>
+        <w:t xml:space="preserve"> </w:t>
+      </w:r>
+      <w:r>
+        <w:rPr>
+          <w:i/>
+          <w:color w:val="000000" w:themeColor="text1"/>
+        </w:rPr>
+        <w:t xml:space="preserve">с полем </w:t>
+      </w:r>
+      <w:r>
+        <w:rPr>
+          <w:i/>
+          <w:color w:val="000000" w:themeColor="text1"/>
           <w:lang w:val="en-US"/>
         </w:rPr>
-        <w:t xml:space="preserve">TQueue(); </w:t>
-      </w:r>
-    </w:p>
-    <w:p>
-      <w:pPr>
-        <w:spacing w:line="360" w:lineRule="auto"/>
-        <w:ind w:left="1418" w:firstLine="0"/>
-      </w:pPr>
-      <w:r>
-        <w:t>Конструктор по умолчанию</w:t>
-      </w:r>
-      <w:r>
-        <w:t>, создает очередь нулевого размера.</w:t>
+        <w:t>begin</w:t>
+      </w:r>
+      <w:r>
+        <w:rPr>
+          <w:i/>
+          <w:color w:val="000000" w:themeColor="text1"/>
+        </w:rPr>
+        <w:t xml:space="preserve"> </w:t>
+      </w:r>
+      <w:r>
+        <w:rPr>
+          <w:i/>
+          <w:color w:val="000000" w:themeColor="text1"/>
+        </w:rPr>
+        <w:t>равным 0</w:t>
       </w:r>
     </w:p>
     <w:p>
@@ -3228,61 +3590,141 @@
         <w:pStyle w:val="aff"/>
         <w:numPr>
           <w:ilvl w:val="0"/>
-          <w:numId w:val="44"/>
+          <w:numId w:val="46"/>
         </w:numPr>
-        <w:spacing w:line="360" w:lineRule="auto"/>
-      </w:pPr>
-      <w:r>
-        <w:rPr>
+        <w:suppressAutoHyphens w:val="0"/>
+        <w:autoSpaceDE w:val="0"/>
+        <w:autoSpaceDN w:val="0"/>
+        <w:adjustRightInd w:val="0"/>
+        <w:spacing w:before="0" w:line="360" w:lineRule="auto"/>
+        <w:rPr>
+          <w:i/>
+          <w:color w:val="000000" w:themeColor="text1"/>
+        </w:rPr>
+      </w:pPr>
+      <w:r>
+        <w:rPr>
+          <w:b/>
+          <w:color w:val="000000" w:themeColor="text1"/>
           <w:lang w:val="en-US"/>
         </w:rPr>
-        <w:t>TQueue</w:t>
-      </w:r>
-      <w:r>
+        <w:t>TList</w:t>
+      </w:r>
+      <w:r>
+        <w:rPr>
+          <w:b/>
+          <w:color w:val="000000" w:themeColor="text1"/>
+        </w:rPr>
         <w:t>(</w:t>
       </w:r>
       <w:r>
         <w:rPr>
+          <w:b/>
+          <w:color w:val="000000" w:themeColor="text1"/>
           <w:lang w:val="en-US"/>
         </w:rPr>
-        <w:t>int</w:t>
-      </w:r>
-      <w:r>
+        <w:t>TList</w:t>
+      </w:r>
+      <w:r>
+        <w:rPr>
+          <w:b/>
+          <w:color w:val="000000" w:themeColor="text1"/>
+        </w:rPr>
+        <w:t>&lt;</w:t>
+      </w:r>
+      <w:r>
+        <w:rPr>
+          <w:b/>
+          <w:color w:val="000000" w:themeColor="text1"/>
+          <w:lang w:val="en-US"/>
+        </w:rPr>
+        <w:t>T</w:t>
+      </w:r>
+      <w:r>
+        <w:rPr>
+          <w:b/>
+          <w:color w:val="000000" w:themeColor="text1"/>
+        </w:rPr>
+        <w:t>&gt; &amp;</w:t>
+      </w:r>
+      <w:r>
+        <w:rPr>
+          <w:b/>
+          <w:color w:val="000000" w:themeColor="text1"/>
+          <w:lang w:val="en-US"/>
+        </w:rPr>
+        <w:t>A</w:t>
+      </w:r>
+      <w:r>
+        <w:rPr>
+          <w:b/>
+          <w:color w:val="000000" w:themeColor="text1"/>
+        </w:rPr>
+        <w:t>);</w:t>
+      </w:r>
+      <w:r>
+        <w:rPr>
+          <w:color w:val="000000" w:themeColor="text1"/>
+        </w:rPr>
         <w:t xml:space="preserve"> </w:t>
       </w:r>
       <w:r>
         <w:rPr>
+          <w:i/>
+          <w:color w:val="000000" w:themeColor="text1"/>
+        </w:rPr>
+        <w:t>создает</w:t>
+      </w:r>
+      <w:r>
+        <w:rPr>
+          <w:i/>
+          <w:color w:val="000000" w:themeColor="text1"/>
+        </w:rPr>
+        <w:t xml:space="preserve"> </w:t>
+      </w:r>
+      <w:r>
+        <w:rPr>
+          <w:i/>
+          <w:color w:val="000000" w:themeColor="text1"/>
           <w:lang w:val="en-US"/>
         </w:rPr>
-        <w:t>size</w:t>
-      </w:r>
-      <w:r>
-        <w:t>); Конструктор с параметром</w:t>
-      </w:r>
-    </w:p>
-    <w:p>
-      <w:pPr>
-        <w:spacing w:line="360" w:lineRule="auto"/>
-        <w:ind w:left="1418" w:firstLine="0"/>
-      </w:pPr>
-      <w:r>
-        <w:t>Конструктор с параметром</w:t>
-      </w:r>
-      <w:r>
-        <w:t xml:space="preserve">, создает очередь размера </w:t>
+        <w:t>list</w:t>
       </w:r>
       <w:r>
         <w:rPr>
           <w:i/>
+          <w:color w:val="000000" w:themeColor="text1"/>
+        </w:rPr>
+        <w:t xml:space="preserve"> </w:t>
+      </w:r>
+      <w:r>
+        <w:rPr>
+          <w:i/>
+          <w:color w:val="000000" w:themeColor="text1"/>
+        </w:rPr>
+        <w:t>со</w:t>
+      </w:r>
+      <w:r>
+        <w:rPr>
+          <w:i/>
+          <w:color w:val="000000" w:themeColor="text1"/>
+        </w:rPr>
+        <w:t xml:space="preserve"> </w:t>
+      </w:r>
+      <w:r>
+        <w:rPr>
+          <w:i/>
+          <w:color w:val="000000" w:themeColor="text1"/>
+        </w:rPr>
+        <w:t xml:space="preserve">значениями полей объекта </w:t>
+      </w:r>
+      <w:r>
+        <w:rPr>
+          <w:i/>
+          <w:color w:val="000000" w:themeColor="text1"/>
           <w:lang w:val="en-US"/>
         </w:rPr>
-        <w:t>size</w:t>
-      </w:r>
-      <w:r>
-        <w:rPr>
-          <w:i/>
-        </w:rPr>
-        <w:t>.</w:t>
+        <w:t>A</w:t>
       </w:r>
     </w:p>
     <w:p>
@@ -3290,57 +3732,221 @@
         <w:pStyle w:val="aff"/>
         <w:numPr>
           <w:ilvl w:val="0"/>
-          <w:numId w:val="44"/>
+          <w:numId w:val="46"/>
         </w:numPr>
-        <w:spacing w:line="360" w:lineRule="auto"/>
-      </w:pPr>
-      <w:r>
-        <w:rPr>
+        <w:suppressAutoHyphens w:val="0"/>
+        <w:autoSpaceDE w:val="0"/>
+        <w:autoSpaceDN w:val="0"/>
+        <w:adjustRightInd w:val="0"/>
+        <w:spacing w:before="0" w:line="360" w:lineRule="auto"/>
+        <w:rPr>
+          <w:i/>
+          <w:color w:val="000000" w:themeColor="text1"/>
+        </w:rPr>
+      </w:pPr>
+      <w:r>
+        <w:rPr>
+          <w:b/>
+          <w:color w:val="000000" w:themeColor="text1"/>
           <w:lang w:val="en-US"/>
         </w:rPr>
-        <w:t>TQueue</w:t>
-      </w:r>
-      <w:r>
+        <w:t>void</w:t>
+      </w:r>
+      <w:r>
+        <w:rPr>
+          <w:b/>
+          <w:color w:val="000000" w:themeColor="text1"/>
+        </w:rPr>
+        <w:t xml:space="preserve"> </w:t>
+      </w:r>
+      <w:r>
+        <w:rPr>
+          <w:b/>
+          <w:color w:val="000000" w:themeColor="text1"/>
+          <w:lang w:val="en-US"/>
+        </w:rPr>
+        <w:t>PutBegin</w:t>
+      </w:r>
+      <w:r>
+        <w:rPr>
+          <w:b/>
+          <w:color w:val="000000" w:themeColor="text1"/>
+        </w:rPr>
         <w:t>(</w:t>
       </w:r>
       <w:r>
         <w:rPr>
+          <w:b/>
+          <w:color w:val="000000" w:themeColor="text1"/>
           <w:lang w:val="en-US"/>
         </w:rPr>
-        <w:t>TQueue</w:t>
-      </w:r>
-      <w:r>
-        <w:t xml:space="preserve"> &lt;</w:t>
-      </w:r>
-      <w:r>
-        <w:rPr>
+        <w:t>T</w:t>
+      </w:r>
+      <w:r>
+        <w:rPr>
+          <w:b/>
+          <w:color w:val="000000" w:themeColor="text1"/>
+        </w:rPr>
+        <w:t xml:space="preserve"> </w:t>
+      </w:r>
+      <w:r>
+        <w:rPr>
+          <w:b/>
+          <w:color w:val="000000" w:themeColor="text1"/>
           <w:lang w:val="en-US"/>
         </w:rPr>
-        <w:t>T</w:t>
-      </w:r>
-      <w:r>
-        <w:t>&gt; &amp;</w:t>
-      </w:r>
-      <w:r>
-        <w:rPr>
+        <w:t>A</w:t>
+      </w:r>
+      <w:r>
+        <w:rPr>
+          <w:b/>
+          <w:color w:val="000000" w:themeColor="text1"/>
+        </w:rPr>
+        <w:t>);</w:t>
+      </w:r>
+      <w:r>
+        <w:rPr>
+          <w:color w:val="000000" w:themeColor="text1"/>
+        </w:rPr>
+        <w:t xml:space="preserve"> </w:t>
+      </w:r>
+      <w:r>
+        <w:rPr>
+          <w:i/>
+          <w:color w:val="000000" w:themeColor="text1"/>
+        </w:rPr>
+        <w:t>если</w:t>
+      </w:r>
+      <w:r>
+        <w:rPr>
+          <w:i/>
+          <w:color w:val="000000" w:themeColor="text1"/>
+        </w:rPr>
+        <w:t xml:space="preserve"> </w:t>
+      </w:r>
+      <w:r>
+        <w:rPr>
+          <w:i/>
+          <w:color w:val="000000" w:themeColor="text1"/>
+        </w:rPr>
+        <w:t>список</w:t>
+      </w:r>
+      <w:r>
+        <w:rPr>
+          <w:i/>
+          <w:color w:val="000000" w:themeColor="text1"/>
+        </w:rPr>
+        <w:t xml:space="preserve"> </w:t>
+      </w:r>
+      <w:r>
+        <w:rPr>
+          <w:i/>
+          <w:color w:val="000000" w:themeColor="text1"/>
+        </w:rPr>
+        <w:t xml:space="preserve">пуст, создает </w:t>
+      </w:r>
+      <w:r>
+        <w:rPr>
+          <w:i/>
+          <w:color w:val="000000" w:themeColor="text1"/>
           <w:lang w:val="en-US"/>
         </w:rPr>
+        <w:t>Elem</w:t>
+      </w:r>
+      <w:r>
+        <w:rPr>
+          <w:i/>
+          <w:color w:val="000000" w:themeColor="text1"/>
+        </w:rPr>
+        <w:t xml:space="preserve"> </w:t>
+      </w:r>
+      <w:r>
+        <w:rPr>
+          <w:i/>
+          <w:color w:val="000000" w:themeColor="text1"/>
+        </w:rPr>
+        <w:t xml:space="preserve">со значением </w:t>
+      </w:r>
+      <w:r>
+        <w:rPr>
+          <w:i/>
+          <w:color w:val="000000" w:themeColor="text1"/>
+          <w:lang w:val="en-US"/>
+        </w:rPr>
         <w:t>A</w:t>
       </w:r>
       <w:r>
-        <w:t xml:space="preserve">); </w:t>
-      </w:r>
-    </w:p>
-    <w:p>
-      <w:pPr>
-        <w:spacing w:line="360" w:lineRule="auto"/>
-        <w:ind w:left="1418" w:firstLine="0"/>
-      </w:pPr>
-      <w:r>
-        <w:t>Конструктор копирования</w:t>
-      </w:r>
-      <w:r>
-        <w:t>, создает очередь от уже имеющейся очереди.</w:t>
+        <w:rPr>
+          <w:i/>
+          <w:color w:val="000000" w:themeColor="text1"/>
+        </w:rPr>
+        <w:t>, указывающий на 0, в противном случае, создает</w:t>
+      </w:r>
+      <w:r>
+        <w:rPr>
+          <w:i/>
+          <w:color w:val="000000" w:themeColor="text1"/>
+        </w:rPr>
+        <w:t xml:space="preserve"> </w:t>
+      </w:r>
+      <w:r>
+        <w:rPr>
+          <w:i/>
+          <w:color w:val="000000" w:themeColor="text1"/>
+        </w:rPr>
+        <w:t xml:space="preserve">временнный указатель </w:t>
+      </w:r>
+      <w:r>
+        <w:rPr>
+          <w:i/>
+          <w:color w:val="000000" w:themeColor="text1"/>
+          <w:lang w:val="en-US"/>
+        </w:rPr>
+        <w:t>temp</w:t>
+      </w:r>
+      <w:r>
+        <w:rPr>
+          <w:i/>
+          <w:color w:val="000000" w:themeColor="text1"/>
+        </w:rPr>
+        <w:t xml:space="preserve"> со значением </w:t>
+      </w:r>
+      <w:r>
+        <w:rPr>
+          <w:i/>
+          <w:color w:val="000000" w:themeColor="text1"/>
+          <w:lang w:val="en-US"/>
+        </w:rPr>
+        <w:t>A</w:t>
+      </w:r>
+      <w:r>
+        <w:rPr>
+          <w:i/>
+          <w:color w:val="000000" w:themeColor="text1"/>
+        </w:rPr>
+        <w:t xml:space="preserve">, </w:t>
+      </w:r>
+      <w:r>
+        <w:rPr>
+          <w:i/>
+          <w:color w:val="000000" w:themeColor="text1"/>
+        </w:rPr>
+        <w:t xml:space="preserve">указывающий на прежний элемент, являющийся началом, после чего присваивает значение </w:t>
+      </w:r>
+      <w:r>
+        <w:rPr>
+          <w:i/>
+          <w:color w:val="000000" w:themeColor="text1"/>
+          <w:lang w:val="en-US"/>
+        </w:rPr>
+        <w:t>temp</w:t>
+      </w:r>
+      <w:r>
+        <w:rPr>
+          <w:i/>
+          <w:color w:val="000000" w:themeColor="text1"/>
+        </w:rPr>
+        <w:t xml:space="preserve"> началу списка </w:t>
       </w:r>
     </w:p>
     <w:p>
@@ -3348,99 +3954,104 @@
         <w:pStyle w:val="aff"/>
         <w:numPr>
           <w:ilvl w:val="0"/>
-          <w:numId w:val="44"/>
+          <w:numId w:val="46"/>
         </w:numPr>
-        <w:spacing w:line="360" w:lineRule="auto"/>
-      </w:pPr>
-      <w:r>
-        <w:rPr>
+        <w:suppressAutoHyphens w:val="0"/>
+        <w:autoSpaceDE w:val="0"/>
+        <w:autoSpaceDN w:val="0"/>
+        <w:adjustRightInd w:val="0"/>
+        <w:spacing w:before="0" w:line="360" w:lineRule="auto"/>
+        <w:rPr>
+          <w:color w:val="000000" w:themeColor="text1"/>
+        </w:rPr>
+      </w:pPr>
+      <w:r>
+        <w:rPr>
+          <w:b/>
+          <w:color w:val="000000" w:themeColor="text1"/>
           <w:lang w:val="en-US"/>
         </w:rPr>
         <w:t>void</w:t>
       </w:r>
       <w:r>
+        <w:rPr>
+          <w:b/>
+          <w:color w:val="000000" w:themeColor="text1"/>
+        </w:rPr>
         <w:t xml:space="preserve"> </w:t>
       </w:r>
       <w:r>
         <w:rPr>
+          <w:b/>
+          <w:color w:val="000000" w:themeColor="text1"/>
           <w:lang w:val="en-US"/>
         </w:rPr>
-        <w:t>Put</w:t>
-      </w:r>
-      <w:r>
+        <w:t>PutEnd</w:t>
+      </w:r>
+      <w:r>
+        <w:rPr>
+          <w:b/>
+          <w:color w:val="000000" w:themeColor="text1"/>
+        </w:rPr>
         <w:t>(</w:t>
       </w:r>
       <w:r>
         <w:rPr>
+          <w:b/>
+          <w:color w:val="000000" w:themeColor="text1"/>
           <w:lang w:val="en-US"/>
         </w:rPr>
         <w:t>T</w:t>
       </w:r>
       <w:r>
+        <w:rPr>
+          <w:b/>
+          <w:color w:val="000000" w:themeColor="text1"/>
+        </w:rPr>
         <w:t xml:space="preserve"> </w:t>
       </w:r>
       <w:r>
         <w:rPr>
+          <w:b/>
+          <w:color w:val="000000" w:themeColor="text1"/>
           <w:lang w:val="en-US"/>
         </w:rPr>
         <w:t>A</w:t>
       </w:r>
       <w:r>
-        <w:t>)</w:t>
-      </w:r>
-      <w:r>
-        <w:rPr>
+        <w:rPr>
+          <w:b/>
+          <w:color w:val="000000" w:themeColor="text1"/>
+        </w:rPr>
+        <w:t>);</w:t>
+      </w:r>
+      <w:r>
+        <w:rPr>
+          <w:color w:val="000000" w:themeColor="text1"/>
+        </w:rPr>
+        <w:t xml:space="preserve"> </w:t>
+      </w:r>
+      <w:r>
+        <w:rPr>
+          <w:i/>
+          <w:color w:val="000000" w:themeColor="text1"/>
+        </w:rPr>
+        <w:t>Аналоигчно</w:t>
+      </w:r>
+      <w:r>
+        <w:rPr>
+          <w:i/>
+          <w:color w:val="000000" w:themeColor="text1"/>
+        </w:rPr>
+        <w:t xml:space="preserve"> </w:t>
+      </w:r>
+      <w:r>
+        <w:rPr>
+          <w:i/>
+          <w:color w:val="000000" w:themeColor="text1"/>
           <w:lang w:val="en-US"/>
         </w:rPr>
-        <w:t>;</w:t>
-      </w:r>
-    </w:p>
-    <w:p>
-      <w:pPr>
-        <w:spacing w:line="360" w:lineRule="auto"/>
-        <w:ind w:left="1418" w:firstLine="0"/>
-      </w:pPr>
-      <w:r>
-        <w:t xml:space="preserve">Если очередь заполнена – выбрасывает исключение. Присваивает первому (от начала) свободному месту значение </w:t>
-      </w:r>
-      <w:r>
-        <w:rPr>
-          <w:i/>
-        </w:rPr>
-        <w:t>А</w:t>
-      </w:r>
-      <w:r>
-        <w:rPr>
-          <w:i/>
-        </w:rPr>
-        <w:t xml:space="preserve">, </w:t>
-      </w:r>
-      <w:r>
-        <w:t xml:space="preserve">увеличивает значения </w:t>
-      </w:r>
-      <w:r>
-        <w:rPr>
-          <w:lang w:val="en-US"/>
-        </w:rPr>
-        <w:t>start</w:t>
-      </w:r>
-      <w:r>
-        <w:t xml:space="preserve"> </w:t>
-      </w:r>
-      <w:r>
-        <w:t xml:space="preserve">и </w:t>
-      </w:r>
-      <w:r>
-        <w:rPr>
-          <w:lang w:val="en-US"/>
-        </w:rPr>
-        <w:t>count</w:t>
-      </w:r>
-      <w:r>
-        <w:t xml:space="preserve"> </w:t>
-      </w:r>
-      <w:r>
-        <w:t>на 1.</w:t>
+        <w:t>PutBegin</w:t>
       </w:r>
     </w:p>
     <w:p>
@@ -3448,55 +4059,36 @@
         <w:pStyle w:val="aff"/>
         <w:numPr>
           <w:ilvl w:val="0"/>
-          <w:numId w:val="44"/>
+          <w:numId w:val="46"/>
         </w:numPr>
-        <w:spacing w:line="360" w:lineRule="auto"/>
-        <w:rPr>
-          <w:lang w:val="en-US"/>
-        </w:rPr>
-      </w:pPr>
-      <w:r>
-        <w:rPr>
-          <w:lang w:val="en-US"/>
-        </w:rPr>
-        <w:t>T</w:t>
-      </w:r>
-      <w:r>
-        <w:rPr>
-          <w:lang w:val="en-US"/>
+        <w:suppressAutoHyphens w:val="0"/>
+        <w:autoSpaceDE w:val="0"/>
+        <w:autoSpaceDN w:val="0"/>
+        <w:adjustRightInd w:val="0"/>
+        <w:spacing w:before="0" w:line="360" w:lineRule="auto"/>
+        <w:rPr>
+          <w:color w:val="000000" w:themeColor="text1"/>
+        </w:rPr>
+      </w:pPr>
+      <w:r>
+        <w:rPr>
+          <w:b/>
+          <w:color w:val="000000" w:themeColor="text1"/>
+        </w:rPr>
+        <w:t>T GetBegin();</w:t>
+      </w:r>
+      <w:r>
+        <w:rPr>
+          <w:color w:val="000000" w:themeColor="text1"/>
         </w:rPr>
         <w:t xml:space="preserve"> </w:t>
       </w:r>
       <w:r>
         <w:rPr>
-          <w:lang w:val="en-US"/>
-        </w:rPr>
-        <w:t>Get</w:t>
-      </w:r>
-      <w:r>
-        <w:rPr>
-          <w:lang w:val="en-US"/>
-        </w:rPr>
-        <w:t xml:space="preserve">(); </w:t>
-      </w:r>
-    </w:p>
-    <w:p>
-      <w:pPr>
-        <w:spacing w:line="360" w:lineRule="auto"/>
-        <w:ind w:left="1418" w:firstLine="0"/>
-      </w:pPr>
-      <w:r>
-        <w:t xml:space="preserve">Если очередь пуста – выбрасывает исключение. Возвращает значение первого на очереди элемента. Перемещает значение </w:t>
-      </w:r>
-      <w:r>
-        <w:rPr>
           <w:i/>
-          <w:lang w:val="en-US"/>
-        </w:rPr>
-        <w:t>top</w:t>
-      </w:r>
-      <w:r>
-        <w:t xml:space="preserve">, характеризующее номер первого занятого места в очереди. </w:t>
+          <w:color w:val="000000" w:themeColor="text1"/>
+        </w:rPr>
+        <w:t>Возвращает значение первого элемента</w:t>
       </w:r>
     </w:p>
     <w:p>
@@ -3504,54 +4096,50 @@
         <w:pStyle w:val="aff"/>
         <w:numPr>
           <w:ilvl w:val="0"/>
-          <w:numId w:val="44"/>
+          <w:numId w:val="46"/>
         </w:numPr>
-        <w:spacing w:line="360" w:lineRule="auto"/>
-      </w:pPr>
-      <w:r>
-        <w:rPr>
-          <w:lang w:val="en-US"/>
-        </w:rPr>
-        <w:t>b</w:t>
-      </w:r>
-      <w:r>
-        <w:rPr>
-          <w:lang w:val="en-US"/>
-        </w:rPr>
-        <w:t>ool</w:t>
-      </w:r>
-      <w:r>
+        <w:suppressAutoHyphens w:val="0"/>
+        <w:autoSpaceDE w:val="0"/>
+        <w:autoSpaceDN w:val="0"/>
+        <w:adjustRightInd w:val="0"/>
+        <w:spacing w:before="0" w:line="360" w:lineRule="auto"/>
+        <w:rPr>
+          <w:color w:val="000000" w:themeColor="text1"/>
+        </w:rPr>
+      </w:pPr>
+      <w:r>
+        <w:rPr>
+          <w:b/>
+          <w:color w:val="000000" w:themeColor="text1"/>
+        </w:rPr>
+        <w:t>T GetEnd();</w:t>
+      </w:r>
+      <w:r>
+        <w:rPr>
+          <w:color w:val="000000" w:themeColor="text1"/>
+        </w:rPr>
         <w:t xml:space="preserve"> </w:t>
       </w:r>
       <w:r>
         <w:rPr>
-          <w:lang w:val="en-US"/>
-        </w:rPr>
-        <w:t>IsFull</w:t>
-      </w:r>
-      <w:r>
-        <w:t>();</w:t>
-      </w:r>
-    </w:p>
-    <w:p>
-      <w:pPr>
-        <w:spacing w:line="360" w:lineRule="auto"/>
-        <w:ind w:left="1418" w:firstLine="0"/>
-      </w:pPr>
-      <w:r>
-        <w:t xml:space="preserve">Если </w:t>
-      </w:r>
-      <w:r>
-        <w:rPr>
-          <w:lang w:val="en-US"/>
-        </w:rPr>
-        <w:t>count</w:t>
-      </w:r>
-      <w:r>
-        <w:t xml:space="preserve"> </w:t>
-      </w:r>
-      <w:r>
-        <w:t>равен размеру очереди, возвращает 1, в противном случае 0.</w:t>
+          <w:i/>
+          <w:color w:val="000000" w:themeColor="text1"/>
+        </w:rPr>
+        <w:t xml:space="preserve">Возвращает значение </w:t>
+      </w:r>
+      <w:r>
+        <w:rPr>
+          <w:i/>
+          <w:color w:val="000000" w:themeColor="text1"/>
+        </w:rPr>
+        <w:t>последнего</w:t>
+      </w:r>
+      <w:r>
+        <w:rPr>
+          <w:i/>
+          <w:color w:val="000000" w:themeColor="text1"/>
+        </w:rPr>
+        <w:t xml:space="preserve"> элемента</w:t>
       </w:r>
     </w:p>
     <w:p>
@@ -3559,48 +4147,36 @@
         <w:pStyle w:val="aff"/>
         <w:numPr>
           <w:ilvl w:val="0"/>
-          <w:numId w:val="44"/>
+          <w:numId w:val="46"/>
         </w:numPr>
-        <w:spacing w:line="360" w:lineRule="auto"/>
-      </w:pPr>
-      <w:r>
-        <w:rPr>
-          <w:lang w:val="en-US"/>
-        </w:rPr>
-        <w:t>bool</w:t>
-      </w:r>
-      <w:r>
+        <w:suppressAutoHyphens w:val="0"/>
+        <w:autoSpaceDE w:val="0"/>
+        <w:autoSpaceDN w:val="0"/>
+        <w:adjustRightInd w:val="0"/>
+        <w:spacing w:before="0" w:line="360" w:lineRule="auto"/>
+        <w:rPr>
+          <w:color w:val="000000" w:themeColor="text1"/>
+        </w:rPr>
+      </w:pPr>
+      <w:r>
+        <w:rPr>
+          <w:b/>
+          <w:color w:val="000000" w:themeColor="text1"/>
+        </w:rPr>
+        <w:t>bool IsEmpty();</w:t>
+      </w:r>
+      <w:r>
+        <w:rPr>
+          <w:color w:val="000000" w:themeColor="text1"/>
+        </w:rPr>
         <w:t xml:space="preserve"> </w:t>
       </w:r>
       <w:r>
         <w:rPr>
-          <w:lang w:val="en-US"/>
-        </w:rPr>
-        <w:t>IsEmpty</w:t>
-      </w:r>
-      <w:r>
-        <w:t xml:space="preserve">(); </w:t>
-      </w:r>
-    </w:p>
-    <w:p>
-      <w:pPr>
-        <w:spacing w:line="360" w:lineRule="auto"/>
-        <w:ind w:left="1429" w:firstLine="0"/>
-      </w:pPr>
-      <w:r>
-        <w:t xml:space="preserve">Если </w:t>
-      </w:r>
-      <w:r>
-        <w:rPr>
-          <w:lang w:val="en-US"/>
-        </w:rPr>
-        <w:t>count</w:t>
-      </w:r>
-      <w:r>
-        <w:t xml:space="preserve"> </w:t>
-      </w:r>
-      <w:r>
-        <w:t>равен 0, возращает 1, в противном случае 0.</w:t>
+          <w:i/>
+          <w:color w:val="000000" w:themeColor="text1"/>
+        </w:rPr>
+        <w:t>Если начало равно нулю, возвращает единицу, в противном случае 0</w:t>
       </w:r>
     </w:p>
     <w:p>
@@ -3625,14 +4201,14 @@
         <w:spacing w:before="0" w:after="480" w:line="360" w:lineRule="auto"/>
         <w:jc w:val="both"/>
       </w:pPr>
-      <w:bookmarkStart w:id="17" w:name="_Toc533799746"/>
+      <w:bookmarkStart w:id="16" w:name="_Toc533799746"/>
       <w:r>
         <w:lastRenderedPageBreak/>
         <w:t>Заключение</w:t>
       </w:r>
+      <w:bookmarkEnd w:id="14"/>
       <w:bookmarkEnd w:id="15"/>
       <w:bookmarkEnd w:id="16"/>
-      <w:bookmarkEnd w:id="17"/>
     </w:p>
     <w:p>
       <w:pPr>
@@ -3640,8 +4216,8 @@
         <w:spacing w:before="0" w:line="360" w:lineRule="auto"/>
         <w:ind w:left="709" w:firstLine="0"/>
       </w:pPr>
-      <w:bookmarkStart w:id="18" w:name="_Toc169986020"/>
-      <w:bookmarkStart w:id="19" w:name="_Toc270962766"/>
+      <w:bookmarkStart w:id="17" w:name="_Toc169986020"/>
+      <w:bookmarkStart w:id="18" w:name="_Toc270962766"/>
       <w:r>
         <w:t>В данном лабораторной работе мне удалось:</w:t>
       </w:r>
@@ -3667,7 +4243,7 @@
         <w:t xml:space="preserve">класс для </w:t>
       </w:r>
       <w:r>
-        <w:t>очереди</w:t>
+        <w:t>списка</w:t>
       </w:r>
     </w:p>
     <w:p>
@@ -3777,14 +4353,14 @@
         <w:spacing w:before="0" w:after="480" w:line="360" w:lineRule="auto"/>
         <w:jc w:val="both"/>
       </w:pPr>
-      <w:bookmarkStart w:id="20" w:name="_Toc533799747"/>
+      <w:bookmarkStart w:id="19" w:name="_Toc533799747"/>
       <w:r>
         <w:lastRenderedPageBreak/>
         <w:t>Литература</w:t>
       </w:r>
+      <w:bookmarkEnd w:id="17"/>
       <w:bookmarkEnd w:id="18"/>
       <w:bookmarkEnd w:id="19"/>
-      <w:bookmarkEnd w:id="20"/>
     </w:p>
     <w:p>
       <w:pPr>
@@ -3848,7 +4424,30 @@
           <w:rPr>
             <w:rStyle w:val="af0"/>
           </w:rPr>
-          <w:t>https://ru.wikipedia.org/wiki/Очередь_(программирование)</w:t>
+          <w:t>https://ru.wikipedia.org/wiki/Список_(информатика)</w:t>
+        </w:r>
+      </w:hyperlink>
+    </w:p>
+    <w:p>
+      <w:pPr>
+        <w:pStyle w:val="aff"/>
+        <w:numPr>
+          <w:ilvl w:val="0"/>
+          <w:numId w:val="39"/>
+        </w:numPr>
+        <w:spacing w:line="360" w:lineRule="auto"/>
+        <w:rPr>
+          <w:rStyle w:val="af0"/>
+          <w:color w:val="auto"/>
+          <w:u w:val="none"/>
+        </w:rPr>
+      </w:pPr>
+      <w:hyperlink r:id="rId13" w:history="1">
+        <w:r>
+          <w:rPr>
+            <w:rStyle w:val="af0"/>
+          </w:rPr>
+          <w:t>https://habr.com/ru/post/232009/</w:t>
         </w:r>
       </w:hyperlink>
     </w:p>
@@ -3966,6 +4565,8 @@
         <w:ind w:left="1505"/>
         <w:jc w:val="both"/>
       </w:pPr>
+      <w:bookmarkStart w:id="20" w:name="_GoBack"/>
+      <w:bookmarkEnd w:id="20"/>
     </w:p>
     <w:sectPr>
       <w:pgSz w:w="11906" w:h="16838" w:code="9"/>
@@ -5706,14 +6307,14 @@
   <w:abstractNum w:abstractNumId="16" w15:restartNumberingAfterBreak="0">
     <w:nsid w:val="2757605A"/>
     <w:multiLevelType w:val="hybridMultilevel"/>
-    <w:tmpl w:val="A97436B8"/>
+    <w:tmpl w:val="60343BB4"/>
     <w:lvl w:ilvl="0" w:tplc="04190001">
       <w:start w:val="1"/>
       <w:numFmt w:val="bullet"/>
       <w:lvlText w:val=""/>
       <w:lvlJc w:val="left"/>
       <w:pPr>
-        <w:ind w:left="3059" w:hanging="360"/>
+        <w:ind w:left="1069" w:hanging="360"/>
       </w:pPr>
       <w:rPr>
         <w:rFonts w:ascii="Symbol" w:hAnsi="Symbol" w:hint="default"/>
@@ -6823,6 +7424,119 @@
     </w:lvl>
   </w:abstractNum>
   <w:abstractNum w:abstractNumId="26" w15:restartNumberingAfterBreak="0">
+    <w:nsid w:val="44F53A37"/>
+    <w:multiLevelType w:val="hybridMultilevel"/>
+    <w:tmpl w:val="09A4524E"/>
+    <w:lvl w:ilvl="0" w:tplc="04190001">
+      <w:start w:val="1"/>
+      <w:numFmt w:val="bullet"/>
+      <w:lvlText w:val=""/>
+      <w:lvlJc w:val="left"/>
+      <w:pPr>
+        <w:ind w:left="1069" w:hanging="360"/>
+      </w:pPr>
+      <w:rPr>
+        <w:rFonts w:ascii="Symbol" w:hAnsi="Symbol" w:hint="default"/>
+      </w:rPr>
+    </w:lvl>
+    <w:lvl w:ilvl="1" w:tplc="04190003" w:tentative="1">
+      <w:start w:val="1"/>
+      <w:numFmt w:val="bullet"/>
+      <w:lvlText w:val="o"/>
+      <w:lvlJc w:val="left"/>
+      <w:pPr>
+        <w:ind w:left="1789" w:hanging="360"/>
+      </w:pPr>
+      <w:rPr>
+        <w:rFonts w:ascii="Courier New" w:hAnsi="Courier New" w:cs="Courier New" w:hint="default"/>
+      </w:rPr>
+    </w:lvl>
+    <w:lvl w:ilvl="2" w:tplc="04190005" w:tentative="1">
+      <w:start w:val="1"/>
+      <w:numFmt w:val="bullet"/>
+      <w:lvlText w:val=""/>
+      <w:lvlJc w:val="left"/>
+      <w:pPr>
+        <w:ind w:left="2509" w:hanging="360"/>
+      </w:pPr>
+      <w:rPr>
+        <w:rFonts w:ascii="Wingdings" w:hAnsi="Wingdings" w:hint="default"/>
+      </w:rPr>
+    </w:lvl>
+    <w:lvl w:ilvl="3" w:tplc="04190001" w:tentative="1">
+      <w:start w:val="1"/>
+      <w:numFmt w:val="bullet"/>
+      <w:lvlText w:val=""/>
+      <w:lvlJc w:val="left"/>
+      <w:pPr>
+        <w:ind w:left="3229" w:hanging="360"/>
+      </w:pPr>
+      <w:rPr>
+        <w:rFonts w:ascii="Symbol" w:hAnsi="Symbol" w:hint="default"/>
+      </w:rPr>
+    </w:lvl>
+    <w:lvl w:ilvl="4" w:tplc="04190003" w:tentative="1">
+      <w:start w:val="1"/>
+      <w:numFmt w:val="bullet"/>
+      <w:lvlText w:val="o"/>
+      <w:lvlJc w:val="left"/>
+      <w:pPr>
+        <w:ind w:left="3949" w:hanging="360"/>
+      </w:pPr>
+      <w:rPr>
+        <w:rFonts w:ascii="Courier New" w:hAnsi="Courier New" w:cs="Courier New" w:hint="default"/>
+      </w:rPr>
+    </w:lvl>
+    <w:lvl w:ilvl="5" w:tplc="04190005" w:tentative="1">
+      <w:start w:val="1"/>
+      <w:numFmt w:val="bullet"/>
+      <w:lvlText w:val=""/>
+      <w:lvlJc w:val="left"/>
+      <w:pPr>
+        <w:ind w:left="4669" w:hanging="360"/>
+      </w:pPr>
+      <w:rPr>
+        <w:rFonts w:ascii="Wingdings" w:hAnsi="Wingdings" w:hint="default"/>
+      </w:rPr>
+    </w:lvl>
+    <w:lvl w:ilvl="6" w:tplc="04190001" w:tentative="1">
+      <w:start w:val="1"/>
+      <w:numFmt w:val="bullet"/>
+      <w:lvlText w:val=""/>
+      <w:lvlJc w:val="left"/>
+      <w:pPr>
+        <w:ind w:left="5389" w:hanging="360"/>
+      </w:pPr>
+      <w:rPr>
+        <w:rFonts w:ascii="Symbol" w:hAnsi="Symbol" w:hint="default"/>
+      </w:rPr>
+    </w:lvl>
+    <w:lvl w:ilvl="7" w:tplc="04190003" w:tentative="1">
+      <w:start w:val="1"/>
+      <w:numFmt w:val="bullet"/>
+      <w:lvlText w:val="o"/>
+      <w:lvlJc w:val="left"/>
+      <w:pPr>
+        <w:ind w:left="6109" w:hanging="360"/>
+      </w:pPr>
+      <w:rPr>
+        <w:rFonts w:ascii="Courier New" w:hAnsi="Courier New" w:cs="Courier New" w:hint="default"/>
+      </w:rPr>
+    </w:lvl>
+    <w:lvl w:ilvl="8" w:tplc="04190005" w:tentative="1">
+      <w:start w:val="1"/>
+      <w:numFmt w:val="bullet"/>
+      <w:lvlText w:val=""/>
+      <w:lvlJc w:val="left"/>
+      <w:pPr>
+        <w:ind w:left="6829" w:hanging="360"/>
+      </w:pPr>
+      <w:rPr>
+        <w:rFonts w:ascii="Wingdings" w:hAnsi="Wingdings" w:hint="default"/>
+      </w:rPr>
+    </w:lvl>
+  </w:abstractNum>
+  <w:abstractNum w:abstractNumId="27" w15:restartNumberingAfterBreak="0">
     <w:nsid w:val="452C5AB3"/>
     <w:multiLevelType w:val="hybridMultilevel"/>
     <w:tmpl w:val="7D3274B6"/>
@@ -6935,7 +7649,7 @@
       </w:rPr>
     </w:lvl>
   </w:abstractNum>
-  <w:abstractNum w:abstractNumId="27" w15:restartNumberingAfterBreak="0">
+  <w:abstractNum w:abstractNumId="28" w15:restartNumberingAfterBreak="0">
     <w:nsid w:val="4AC656E9"/>
     <w:multiLevelType w:val="hybridMultilevel"/>
     <w:tmpl w:val="18C8FF6C"/>
@@ -7021,7 +7735,7 @@
       </w:pPr>
     </w:lvl>
   </w:abstractNum>
-  <w:abstractNum w:abstractNumId="28" w15:restartNumberingAfterBreak="0">
+  <w:abstractNum w:abstractNumId="29" w15:restartNumberingAfterBreak="0">
     <w:nsid w:val="4AC94F79"/>
     <w:multiLevelType w:val="hybridMultilevel"/>
     <w:tmpl w:val="866EC6FE"/>
@@ -7134,7 +7848,7 @@
       </w:rPr>
     </w:lvl>
   </w:abstractNum>
-  <w:abstractNum w:abstractNumId="29" w15:restartNumberingAfterBreak="0">
+  <w:abstractNum w:abstractNumId="30" w15:restartNumberingAfterBreak="0">
     <w:nsid w:val="4AE613E4"/>
     <w:multiLevelType w:val="multilevel"/>
     <w:tmpl w:val="AE78B164"/>
@@ -7247,7 +7961,120 @@
       </w:rPr>
     </w:lvl>
   </w:abstractNum>
-  <w:abstractNum w:abstractNumId="30" w15:restartNumberingAfterBreak="0">
+  <w:abstractNum w:abstractNumId="31" w15:restartNumberingAfterBreak="0">
+    <w:nsid w:val="4C4C35A3"/>
+    <w:multiLevelType w:val="hybridMultilevel"/>
+    <w:tmpl w:val="473657CE"/>
+    <w:lvl w:ilvl="0" w:tplc="04190001">
+      <w:start w:val="1"/>
+      <w:numFmt w:val="bullet"/>
+      <w:lvlText w:val=""/>
+      <w:lvlJc w:val="left"/>
+      <w:pPr>
+        <w:ind w:left="1069" w:hanging="360"/>
+      </w:pPr>
+      <w:rPr>
+        <w:rFonts w:ascii="Symbol" w:hAnsi="Symbol" w:hint="default"/>
+      </w:rPr>
+    </w:lvl>
+    <w:lvl w:ilvl="1" w:tplc="04190003" w:tentative="1">
+      <w:start w:val="1"/>
+      <w:numFmt w:val="bullet"/>
+      <w:lvlText w:val="o"/>
+      <w:lvlJc w:val="left"/>
+      <w:pPr>
+        <w:ind w:left="1789" w:hanging="360"/>
+      </w:pPr>
+      <w:rPr>
+        <w:rFonts w:ascii="Courier New" w:hAnsi="Courier New" w:cs="Courier New" w:hint="default"/>
+      </w:rPr>
+    </w:lvl>
+    <w:lvl w:ilvl="2" w:tplc="04190005" w:tentative="1">
+      <w:start w:val="1"/>
+      <w:numFmt w:val="bullet"/>
+      <w:lvlText w:val=""/>
+      <w:lvlJc w:val="left"/>
+      <w:pPr>
+        <w:ind w:left="2509" w:hanging="360"/>
+      </w:pPr>
+      <w:rPr>
+        <w:rFonts w:ascii="Wingdings" w:hAnsi="Wingdings" w:hint="default"/>
+      </w:rPr>
+    </w:lvl>
+    <w:lvl w:ilvl="3" w:tplc="04190001" w:tentative="1">
+      <w:start w:val="1"/>
+      <w:numFmt w:val="bullet"/>
+      <w:lvlText w:val=""/>
+      <w:lvlJc w:val="left"/>
+      <w:pPr>
+        <w:ind w:left="3229" w:hanging="360"/>
+      </w:pPr>
+      <w:rPr>
+        <w:rFonts w:ascii="Symbol" w:hAnsi="Symbol" w:hint="default"/>
+      </w:rPr>
+    </w:lvl>
+    <w:lvl w:ilvl="4" w:tplc="04190003" w:tentative="1">
+      <w:start w:val="1"/>
+      <w:numFmt w:val="bullet"/>
+      <w:lvlText w:val="o"/>
+      <w:lvlJc w:val="left"/>
+      <w:pPr>
+        <w:ind w:left="3949" w:hanging="360"/>
+      </w:pPr>
+      <w:rPr>
+        <w:rFonts w:ascii="Courier New" w:hAnsi="Courier New" w:cs="Courier New" w:hint="default"/>
+      </w:rPr>
+    </w:lvl>
+    <w:lvl w:ilvl="5" w:tplc="04190005" w:tentative="1">
+      <w:start w:val="1"/>
+      <w:numFmt w:val="bullet"/>
+      <w:lvlText w:val=""/>
+      <w:lvlJc w:val="left"/>
+      <w:pPr>
+        <w:ind w:left="4669" w:hanging="360"/>
+      </w:pPr>
+      <w:rPr>
+        <w:rFonts w:ascii="Wingdings" w:hAnsi="Wingdings" w:hint="default"/>
+      </w:rPr>
+    </w:lvl>
+    <w:lvl w:ilvl="6" w:tplc="04190001" w:tentative="1">
+      <w:start w:val="1"/>
+      <w:numFmt w:val="bullet"/>
+      <w:lvlText w:val=""/>
+      <w:lvlJc w:val="left"/>
+      <w:pPr>
+        <w:ind w:left="5389" w:hanging="360"/>
+      </w:pPr>
+      <w:rPr>
+        <w:rFonts w:ascii="Symbol" w:hAnsi="Symbol" w:hint="default"/>
+      </w:rPr>
+    </w:lvl>
+    <w:lvl w:ilvl="7" w:tplc="04190003" w:tentative="1">
+      <w:start w:val="1"/>
+      <w:numFmt w:val="bullet"/>
+      <w:lvlText w:val="o"/>
+      <w:lvlJc w:val="left"/>
+      <w:pPr>
+        <w:ind w:left="6109" w:hanging="360"/>
+      </w:pPr>
+      <w:rPr>
+        <w:rFonts w:ascii="Courier New" w:hAnsi="Courier New" w:cs="Courier New" w:hint="default"/>
+      </w:rPr>
+    </w:lvl>
+    <w:lvl w:ilvl="8" w:tplc="04190005" w:tentative="1">
+      <w:start w:val="1"/>
+      <w:numFmt w:val="bullet"/>
+      <w:lvlText w:val=""/>
+      <w:lvlJc w:val="left"/>
+      <w:pPr>
+        <w:ind w:left="6829" w:hanging="360"/>
+      </w:pPr>
+      <w:rPr>
+        <w:rFonts w:ascii="Wingdings" w:hAnsi="Wingdings" w:hint="default"/>
+      </w:rPr>
+    </w:lvl>
+  </w:abstractNum>
+  <w:abstractNum w:abstractNumId="32" w15:restartNumberingAfterBreak="0">
     <w:nsid w:val="4CC44D29"/>
     <w:multiLevelType w:val="multilevel"/>
     <w:tmpl w:val="C2641204"/>
@@ -7389,7 +8216,7 @@
       </w:rPr>
     </w:lvl>
   </w:abstractNum>
-  <w:abstractNum w:abstractNumId="31" w15:restartNumberingAfterBreak="0">
+  <w:abstractNum w:abstractNumId="33" w15:restartNumberingAfterBreak="0">
     <w:nsid w:val="50313229"/>
     <w:multiLevelType w:val="hybridMultilevel"/>
     <w:tmpl w:val="7884C8A2"/>
@@ -7478,7 +8305,7 @@
       </w:pPr>
     </w:lvl>
   </w:abstractNum>
-  <w:abstractNum w:abstractNumId="32" w15:restartNumberingAfterBreak="0">
+  <w:abstractNum w:abstractNumId="34" w15:restartNumberingAfterBreak="0">
     <w:nsid w:val="538E2553"/>
     <w:multiLevelType w:val="hybridMultilevel"/>
     <w:tmpl w:val="4D3A348E"/>
@@ -7564,7 +8391,7 @@
       </w:pPr>
     </w:lvl>
   </w:abstractNum>
-  <w:abstractNum w:abstractNumId="33" w15:restartNumberingAfterBreak="0">
+  <w:abstractNum w:abstractNumId="35" w15:restartNumberingAfterBreak="0">
     <w:nsid w:val="54BE45D5"/>
     <w:multiLevelType w:val="hybridMultilevel"/>
     <w:tmpl w:val="7764C756"/>
@@ -7677,7 +8504,7 @@
       </w:rPr>
     </w:lvl>
   </w:abstractNum>
-  <w:abstractNum w:abstractNumId="34" w15:restartNumberingAfterBreak="0">
+  <w:abstractNum w:abstractNumId="36" w15:restartNumberingAfterBreak="0">
     <w:nsid w:val="574C48ED"/>
     <w:multiLevelType w:val="hybridMultilevel"/>
     <w:tmpl w:val="E4485B4A"/>
@@ -7790,7 +8617,7 @@
       </w:pPr>
     </w:lvl>
   </w:abstractNum>
-  <w:abstractNum w:abstractNumId="35" w15:restartNumberingAfterBreak="0">
+  <w:abstractNum w:abstractNumId="37" w15:restartNumberingAfterBreak="0">
     <w:nsid w:val="5F0D447F"/>
     <w:multiLevelType w:val="hybridMultilevel"/>
     <w:tmpl w:val="21F878B2"/>
@@ -7903,7 +8730,7 @@
       </w:rPr>
     </w:lvl>
   </w:abstractNum>
-  <w:abstractNum w:abstractNumId="36" w15:restartNumberingAfterBreak="0">
+  <w:abstractNum w:abstractNumId="38" w15:restartNumberingAfterBreak="0">
     <w:nsid w:val="63A86FA3"/>
     <w:multiLevelType w:val="hybridMultilevel"/>
     <w:tmpl w:val="D8749624"/>
@@ -7992,7 +8819,7 @@
       </w:pPr>
     </w:lvl>
   </w:abstractNum>
-  <w:abstractNum w:abstractNumId="37" w15:restartNumberingAfterBreak="0">
+  <w:abstractNum w:abstractNumId="39" w15:restartNumberingAfterBreak="0">
     <w:nsid w:val="674A5C68"/>
     <w:multiLevelType w:val="hybridMultilevel"/>
     <w:tmpl w:val="3C1A3432"/>
@@ -8081,7 +8908,7 @@
       </w:pPr>
     </w:lvl>
   </w:abstractNum>
-  <w:abstractNum w:abstractNumId="38" w15:restartNumberingAfterBreak="0">
+  <w:abstractNum w:abstractNumId="40" w15:restartNumberingAfterBreak="0">
     <w:nsid w:val="676E4757"/>
     <w:multiLevelType w:val="hybridMultilevel"/>
     <w:tmpl w:val="CA3CD650"/>
@@ -8170,7 +8997,7 @@
       </w:pPr>
     </w:lvl>
   </w:abstractNum>
-  <w:abstractNum w:abstractNumId="39" w15:restartNumberingAfterBreak="0">
+  <w:abstractNum w:abstractNumId="41" w15:restartNumberingAfterBreak="0">
     <w:nsid w:val="699827C9"/>
     <w:multiLevelType w:val="hybridMultilevel"/>
     <w:tmpl w:val="2D5EB3CC"/>
@@ -8259,7 +9086,7 @@
       </w:pPr>
     </w:lvl>
   </w:abstractNum>
-  <w:abstractNum w:abstractNumId="40" w15:restartNumberingAfterBreak="0">
+  <w:abstractNum w:abstractNumId="42" w15:restartNumberingAfterBreak="0">
     <w:nsid w:val="6F5B479E"/>
     <w:multiLevelType w:val="multilevel"/>
     <w:tmpl w:val="3F725246"/>
@@ -8401,7 +9228,7 @@
       </w:rPr>
     </w:lvl>
   </w:abstractNum>
-  <w:abstractNum w:abstractNumId="41" w15:restartNumberingAfterBreak="0">
+  <w:abstractNum w:abstractNumId="43" w15:restartNumberingAfterBreak="0">
     <w:nsid w:val="77EB3AAD"/>
     <w:multiLevelType w:val="hybridMultilevel"/>
     <w:tmpl w:val="8F7E75DC"/>
@@ -8514,7 +9341,7 @@
       </w:rPr>
     </w:lvl>
   </w:abstractNum>
-  <w:abstractNum w:abstractNumId="42" w15:restartNumberingAfterBreak="0">
+  <w:abstractNum w:abstractNumId="44" w15:restartNumberingAfterBreak="0">
     <w:nsid w:val="7C0E6DF8"/>
     <w:multiLevelType w:val="hybridMultilevel"/>
     <w:tmpl w:val="118C9E90"/>
@@ -8627,7 +9454,7 @@
       </w:rPr>
     </w:lvl>
   </w:abstractNum>
-  <w:abstractNum w:abstractNumId="43" w15:restartNumberingAfterBreak="0">
+  <w:abstractNum w:abstractNumId="45" w15:restartNumberingAfterBreak="0">
     <w:nsid w:val="7FF832DF"/>
     <w:multiLevelType w:val="hybridMultilevel"/>
     <w:tmpl w:val="E6D8A9AA"/>
@@ -8714,10 +9541,10 @@
     </w:lvl>
   </w:abstractNum>
   <w:num w:numId="1">
-    <w:abstractNumId w:val="30"/>
+    <w:abstractNumId w:val="32"/>
   </w:num>
   <w:num w:numId="2">
-    <w:abstractNumId w:val="40"/>
+    <w:abstractNumId w:val="42"/>
   </w:num>
   <w:num w:numId="3">
     <w:abstractNumId w:val="0"/>
@@ -8741,7 +9568,7 @@
     <w:abstractNumId w:val="9"/>
   </w:num>
   <w:num w:numId="10">
-    <w:abstractNumId w:val="43"/>
+    <w:abstractNumId w:val="45"/>
   </w:num>
   <w:num w:numId="11">
     <w:abstractNumId w:val="12"/>
@@ -8750,10 +9577,10 @@
     <w:abstractNumId w:val="5"/>
   </w:num>
   <w:num w:numId="13">
-    <w:abstractNumId w:val="38"/>
+    <w:abstractNumId w:val="40"/>
   </w:num>
   <w:num w:numId="14">
-    <w:abstractNumId w:val="31"/>
+    <w:abstractNumId w:val="33"/>
   </w:num>
   <w:num w:numId="15">
     <w:abstractNumId w:val="19"/>
@@ -8765,10 +9592,10 @@
     <w:abstractNumId w:val="17"/>
   </w:num>
   <w:num w:numId="18">
-    <w:abstractNumId w:val="37"/>
+    <w:abstractNumId w:val="39"/>
   </w:num>
   <w:num w:numId="19">
-    <w:abstractNumId w:val="36"/>
+    <w:abstractNumId w:val="38"/>
   </w:num>
   <w:num w:numId="20">
     <w:abstractNumId w:val="1"/>
@@ -8780,19 +9607,19 @@
     <w:abstractNumId w:val="7"/>
   </w:num>
   <w:num w:numId="23">
-    <w:abstractNumId w:val="33"/>
+    <w:abstractNumId w:val="35"/>
   </w:num>
   <w:num w:numId="24">
+    <w:abstractNumId w:val="36"/>
+  </w:num>
+  <w:num w:numId="25">
     <w:abstractNumId w:val="34"/>
   </w:num>
-  <w:num w:numId="25">
-    <w:abstractNumId w:val="32"/>
-  </w:num>
   <w:num w:numId="26">
-    <w:abstractNumId w:val="27"/>
+    <w:abstractNumId w:val="28"/>
   </w:num>
   <w:num w:numId="27">
-    <w:abstractNumId w:val="35"/>
+    <w:abstractNumId w:val="37"/>
   </w:num>
   <w:num w:numId="28">
     <w:abstractNumId w:val="18"/>
@@ -8807,10 +9634,10 @@
     <w:abstractNumId w:val="25"/>
   </w:num>
   <w:num w:numId="32">
-    <w:abstractNumId w:val="41"/>
+    <w:abstractNumId w:val="43"/>
   </w:num>
   <w:num w:numId="33">
-    <w:abstractNumId w:val="29"/>
+    <w:abstractNumId w:val="30"/>
   </w:num>
   <w:num w:numId="34">
     <w:abstractNumId w:val="21"/>
@@ -8819,19 +9646,19 @@
     <w:abstractNumId w:val="13"/>
   </w:num>
   <w:num w:numId="36">
-    <w:abstractNumId w:val="42"/>
+    <w:abstractNumId w:val="44"/>
   </w:num>
   <w:num w:numId="37">
     <w:abstractNumId w:val="20"/>
   </w:num>
   <w:num w:numId="38">
-    <w:abstractNumId w:val="39"/>
+    <w:abstractNumId w:val="41"/>
   </w:num>
   <w:num w:numId="39">
     <w:abstractNumId w:val="6"/>
   </w:num>
   <w:num w:numId="40">
-    <w:abstractNumId w:val="26"/>
+    <w:abstractNumId w:val="27"/>
   </w:num>
   <w:num w:numId="41">
     <w:abstractNumId w:val="16"/>
@@ -8840,10 +9667,16 @@
     <w:abstractNumId w:val="8"/>
   </w:num>
   <w:num w:numId="43">
-    <w:abstractNumId w:val="28"/>
+    <w:abstractNumId w:val="29"/>
   </w:num>
   <w:num w:numId="44">
     <w:abstractNumId w:val="22"/>
+  </w:num>
+  <w:num w:numId="45">
+    <w:abstractNumId w:val="31"/>
+  </w:num>
+  <w:num w:numId="46">
+    <w:abstractNumId w:val="26"/>
   </w:num>
   <w:numIdMacAtCleanup w:val="21"/>
 </w:numbering>
@@ -9327,7 +10160,6 @@
   <w:style w:type="character" w:default="1" w:styleId="a6">
     <w:name w:val="Default Paragraph Font"/>
     <w:uiPriority w:val="1"/>
-    <w:semiHidden/>
     <w:unhideWhenUsed/>
   </w:style>
   <w:style w:type="table" w:default="1" w:styleId="a7">
@@ -10271,7 +11103,7 @@
 </file>
 
 <file path=customXml/itemProps1.xml><?xml version="1.0" encoding="utf-8"?>
-<ds:datastoreItem xmlns:ds="http://schemas.openxmlformats.org/officeDocument/2006/customXml" ds:itemID="{7C1D0329-5188-4F2D-AA27-5FA624376B98}">
+<ds:datastoreItem xmlns:ds="http://schemas.openxmlformats.org/officeDocument/2006/customXml" ds:itemID="{84865D9E-1722-4932-8D9B-C4D354831101}">
   <ds:schemaRefs>
     <ds:schemaRef ds:uri="http://schemas.openxmlformats.org/officeDocument/2006/bibliography"/>
   </ds:schemaRefs>

</xml_diff>